<commit_message>
21. oldalig átnézve és javítva
</commit_message>
<xml_diff>
--- a/DiplomatervSablon.docx
+++ b/DiplomatervSablon.docx
@@ -7941,8 +7941,6 @@
       <w:r>
         <w:t xml:space="preserve"> algoritmus.</w:t>
       </w:r>
-      <w:bookmarkStart w:id="12" w:name="_GoBack"/>
-      <w:bookmarkEnd w:id="12"/>
     </w:p>
     <w:p>
       <w:pPr>
@@ -8058,7 +8056,19 @@
         <w:t>a</w:t>
       </w:r>
       <w:r>
-        <w:t xml:space="preserve"> két algoritmust részletesen, mert a kutatás során fontos volt a megismerésük, és a programomban az </w:t>
+        <w:t xml:space="preserve"> két algoritmust részletesen, mert a kutatás</w:t>
+      </w:r>
+      <w:r>
+        <w:t>om</w:t>
+      </w:r>
+      <w:r>
+        <w:t xml:space="preserve"> során fontos volt a megismerésük, és a programomban</w:t>
+      </w:r>
+      <w:r>
+        <w:t xml:space="preserve"> közülük</w:t>
+      </w:r>
+      <w:r>
+        <w:t xml:space="preserve"> az </w:t>
       </w:r>
       <w:proofErr w:type="gramStart"/>
       <w:r>
@@ -8066,7 +8076,13 @@
       </w:r>
       <w:proofErr w:type="gramEnd"/>
       <w:r>
-        <w:t xml:space="preserve">* algoritmust számos alkalommal használom fel. Azért elterjed az iparban ez az algoritmus, mert ha lehet helyes költségbecslő függvényt találni, akkor az algoritmus hatékonysága kiugróan magas. A legrövidebb út megoldására alkalmas algoritmusok időbeli komplexitása a csúcsok és az élek számával függenek össze. Az </w:t>
+        <w:t>* algoritmust számos alkalommal használom fel. Azért elterjed az iparban ez az algoritmus, mert ha lehet helyes költségbecslő függvényt találni, akkor az algoritmus hatékonysága kiugróan</w:t>
+      </w:r>
+      <w:r>
+        <w:t xml:space="preserve"> jó</w:t>
+      </w:r>
+      <w:r>
+        <w:t xml:space="preserve">. A legrövidebb út megoldására alkalmas algoritmusok időbeli komplexitása a csúcsok és az élek számával függenek össze. Az </w:t>
       </w:r>
       <w:proofErr w:type="gramStart"/>
       <w:r>
@@ -8074,30 +8090,61 @@
       </w:r>
       <w:proofErr w:type="gramEnd"/>
       <w:r>
-        <w:t xml:space="preserve">* algoritmus komplexitása viszont a heurisztikától nagyban függ, így csak konkrét eseteknél lehet ezt meghatározni. Az útvonalkeresés elengedhetetlen része manapság az </w:t>
+        <w:t>* algoritmus komplexitása viszont a heurisztikától nagyban függ, így csak konkrét es</w:t>
+      </w:r>
+      <w:r>
+        <w:t>eteknél lehet ezt meghatározni.</w:t>
+      </w:r>
+    </w:p>
+    <w:p>
+      <w:pPr>
+        <w:pStyle w:val="Cmsor3"/>
+      </w:pPr>
+      <w:bookmarkStart w:id="12" w:name="_Toc121412539"/>
+      <w:r>
+        <w:t>Helyszín átalakítása gráffá</w:t>
+      </w:r>
+      <w:bookmarkEnd w:id="12"/>
+    </w:p>
+    <w:p>
+      <w:r>
+        <w:t>Az útvonalkereséshez kell egy gráf</w:t>
+      </w:r>
+      <w:r>
+        <w:t xml:space="preserve">, amin </w:t>
       </w:r>
       <w:proofErr w:type="gramStart"/>
       <w:r>
+        <w:t>lehet</w:t>
+      </w:r>
+      <w:proofErr w:type="gramEnd"/>
+      <w:r>
+        <w:t xml:space="preserve"> az algoritmust futtatni</w:t>
+      </w:r>
+      <w:r>
+        <w:t xml:space="preserve"> lehet</w:t>
+      </w:r>
+      <w:r>
+        <w:t xml:space="preserve">. Ahogy a példákkal mutattam, nem minden esetben lehet kihasználni az </w:t>
+      </w:r>
+      <w:proofErr w:type="gramStart"/>
+      <w:r>
         <w:t>A</w:t>
       </w:r>
       <w:proofErr w:type="gramEnd"/>
       <w:r>
-        <w:t xml:space="preserve">* algoritmus. </w:t>
-      </w:r>
-    </w:p>
-    <w:p>
-      <w:pPr>
-        <w:pStyle w:val="Cmsor3"/>
-      </w:pPr>
-      <w:bookmarkStart w:id="13" w:name="_Toc121412539"/>
-      <w:r>
-        <w:t>Helyszín átalakítása gráffá</w:t>
-      </w:r>
-      <w:bookmarkEnd w:id="13"/>
-    </w:p>
-    <w:p>
-      <w:r>
-        <w:t xml:space="preserve">Ezt követően fontosnak tartottam, hogy legyen is olyan gráfom, amin lehet az algoritmust futtatni. Ahogy a példákkal mutattam, nem minden esetben lehet kihasználni az </w:t>
+        <w:t xml:space="preserve">* heurisztikáját, viszont az ember mozgásánál ezzel nincsen probléma. Ahogy a valóságban, úgy a </w:t>
+      </w:r>
+      <w:r>
+        <w:t>gráfban</w:t>
+      </w:r>
+      <w:r>
+        <w:t xml:space="preserve"> is a legrövidebb út az egyenes lesz. A különböző komplexitású problémákra különböző gráfokat sikerült találnom. </w:t>
+      </w:r>
+    </w:p>
+    <w:p>
+      <w:r>
+        <w:t xml:space="preserve">Az </w:t>
       </w:r>
       <w:proofErr w:type="gramStart"/>
       <w:r>
@@ -8105,13 +8152,25 @@
       </w:r>
       <w:proofErr w:type="gramEnd"/>
       <w:r>
-        <w:t xml:space="preserve">* heurisztikáját, viszont az ember mozgásánál ezzel nincsen probléma. Ahogy a valóságban, úgy a programomban is a legrövidebb út az egyenes lesz. A különböző komplexitású problémákra különböző gráfokat sikerült találnom. </w:t>
-      </w:r>
-    </w:p>
-    <w:p>
+        <w:t xml:space="preserve">* algoritmusnak megfelelő gráf például a sakkban a király lehetséges lépéseit tartalmazó gráf, a </w:t>
+      </w:r>
+      <w:proofErr w:type="spellStart"/>
+      <w:r>
+        <w:t>királygráf</w:t>
+      </w:r>
+      <w:proofErr w:type="spellEnd"/>
+      <w:r>
+        <w:t xml:space="preserve">. </w:t>
+      </w:r>
+      <w:r>
+        <w:t>A sakkban</w:t>
+      </w:r>
+      <w:r>
+        <w:t xml:space="preserve"> a játéktér véges, és a király helyzete </w:t>
+      </w:r>
       <w:r>
         <w:lastRenderedPageBreak/>
-        <w:t xml:space="preserve">Egyik példának a sakkot találtam, ha a királlyal lépek. Ekkor a játéktér véges, és a király helyzete csak diszkrét és véges sok lehet. Összesen hatvannégy mezőn állhat, és az </w:t>
+        <w:t xml:space="preserve">csak diszkrét és véges sok lehet. Összesen hatvannégy mezőn állhat, és az </w:t>
       </w:r>
       <w:proofErr w:type="gramStart"/>
       <w:r>
@@ -8119,13 +8178,49 @@
       </w:r>
       <w:proofErr w:type="gramEnd"/>
       <w:r>
-        <w:t xml:space="preserve">* algoritmus is helyesen alkalmazható, mert a király lépésére elmondható, hogy legrövidebb út, az egyenes. Kifejezetten nem mondható ez el a király helyett a </w:t>
+        <w:t>* algoritmus is helyesen alkalmaz</w:t>
+      </w:r>
+      <w:r>
+        <w:t>ható, mert a király esetén</w:t>
+      </w:r>
+      <w:r>
+        <w:t xml:space="preserve"> elmondható, hogy </w:t>
+      </w:r>
+      <w:r>
+        <w:t xml:space="preserve">a </w:t>
+      </w:r>
+      <w:r>
+        <w:t xml:space="preserve">legrövidebb út, az egyenes. Kifejezetten nem mondható ez el a király helyett a </w:t>
       </w:r>
       <w:r>
         <w:t>huszárról</w:t>
       </w:r>
       <w:r>
-        <w:t xml:space="preserve"> vagy a futóról például. A király esetében van hatvannégy csúcs a gráfban, és egy csúcs legalább három, de akár nyolc másik csúccsal is össze van éllel kötve, futó esetében nincs hatvannégy csúcsa a gráfnak, mert csak a saját színén maradhat és a távolságát egy másik mezőnek nem a fizikai távolsága adja meg. Ezen megoldást annak ellenére megvizsgáltam, hogy nem írja le a valóságot, mert egy ember tetszőlegesen sok helyen állhat egy szobában, nem csak pontosan hatvannégy helyen.</w:t>
+        <w:t xml:space="preserve"> vagy a futóról például. A király esetében van hatvannégy csúcs a gráfban, és egy csúcs legalább három, de akár nyolc másik csúccsal is össze van éllel kötve, futó esetében nincs hatvannégy csúcsa a gráfnak, mert csak a saját színén maradhat és a távolságát egy másik mezőnek nem a fizikai távolsága adja meg. E</w:t>
+      </w:r>
+      <w:r>
+        <w:t>zt a</w:t>
+      </w:r>
+      <w:r>
+        <w:t xml:space="preserve"> </w:t>
+      </w:r>
+      <w:r>
+        <w:t>véges mezőből álló játékteret</w:t>
+      </w:r>
+      <w:r>
+        <w:t xml:space="preserve"> annak ellenére megvizsgáltam, hogy nem írja le a való</w:t>
+      </w:r>
+      <w:r>
+        <w:t>ságot. E</w:t>
+      </w:r>
+      <w:r>
+        <w:t>gy ember tetszőlegesen sok helyen állhat egy szobában, nem csak pontosan hatvannégy helyen</w:t>
+      </w:r>
+      <w:r>
+        <w:t xml:space="preserve"> vagy mezőn</w:t>
+      </w:r>
+      <w:r>
+        <w:t>.</w:t>
       </w:r>
     </w:p>
     <w:p>
@@ -8274,15 +8369,36 @@
       <w:pPr>
         <w:pStyle w:val="Cmsor3"/>
       </w:pPr>
-      <w:bookmarkStart w:id="14" w:name="_Toc121412540"/>
+      <w:bookmarkStart w:id="13" w:name="_Toc121412540"/>
       <w:r>
         <w:t>Felületeket lefedő gráfok</w:t>
       </w:r>
-      <w:bookmarkEnd w:id="14"/>
-    </w:p>
-    <w:p>
-      <w:r>
-        <w:t>Izgalmasabb problémának tűnik az, amikor a gráf egy épület emeletének, vagy csak egy szobának a bejárhatóságát írja le. Ez azt jelenti, hogy a bejárható tér még lehet véges, de a helyzete az embereknek már nem. Így lényegében végtelen csúcsa lenne a helyszínt leíró gráfnak. Két nagyban különböző gráfot találtam ennek a végtelennek tűnő problémának a megoldására. A két gráf magyar nevére nincs általánosan elfogadott szó a szakirodalomban, így szabad fordítással a nevük útpont gráf és navigációs háló.</w:t>
+      <w:bookmarkEnd w:id="13"/>
+    </w:p>
+    <w:p>
+      <w:r>
+        <w:t>Komplexebb probléma</w:t>
+      </w:r>
+      <w:r>
+        <w:t>, amikor a gráf egy épület emeletének, vagy csak egy szobának a bejárhatóságát</w:t>
+      </w:r>
+      <w:r>
+        <w:t xml:space="preserve"> úgy</w:t>
+      </w:r>
+      <w:r>
+        <w:t xml:space="preserve"> írja le</w:t>
+      </w:r>
+      <w:r>
+        <w:t>, hogy minden pontjára alkalmazható és nem csak véges számú pontra</w:t>
+      </w:r>
+      <w:r>
+        <w:t>. Ez azt jelenti, hogy a bejárható tér még lehet véges, de a h</w:t>
+      </w:r>
+      <w:r>
+        <w:t>elyzete az embereknek már nem, í</w:t>
+      </w:r>
+      <w:r>
+        <w:t>gy lényegében végtelen csúcsa lenne a helyszínt leíró gráfnak. Két nagyban különböző gráfot találtam ennek a végtelennek tűnő problémának a megoldására. A két gráf magyar nevére nincs általánosan elfogadott szó a szakirodalomban, így szabad fordítással a nevük útpont gráf és navigációs háló.</w:t>
       </w:r>
       <w:sdt>
         <w:sdtPr>
@@ -8404,126 +8520,291 @@
       <w:pPr>
         <w:pStyle w:val="Cmsor3"/>
       </w:pPr>
-      <w:bookmarkStart w:id="15" w:name="_Toc121412541"/>
+      <w:bookmarkStart w:id="14" w:name="_Toc121412541"/>
       <w:r>
         <w:t>Útpont gráf</w:t>
       </w:r>
+      <w:bookmarkEnd w:id="14"/>
+    </w:p>
+    <w:p>
+      <w:r>
+        <w:t xml:space="preserve">Az útpont gráf azt a problémát kívánta megoldani, hogy ne végtelen csúcsa legyen a </w:t>
+      </w:r>
+      <w:r>
+        <w:t>helyszínt leíró gráfnak. A helyszín végtelen pontja</w:t>
+      </w:r>
+      <w:r>
+        <w:t xml:space="preserve"> közül csak keveset tart meg, és a megmaradt csúcsok viszont elnagyolt, de jó képet adnak arról, hogy miként lehet bejárni a teret</w:t>
+      </w:r>
+      <w:r>
+        <w:t>, hogy miként lehet eljutni a helyszín bármely pontjára</w:t>
+      </w:r>
+      <w:r>
+        <w:t xml:space="preserve">. Lényegében ezeket a pontokat követve el lehet jutni az emelet esetében tetszőleges szobából, egy másik szobába. Figyelemmel van arra, hogy a gráf élei bejárhatóak legyenek, azokon </w:t>
+      </w:r>
+      <w:r>
+        <w:t>végig sétálva</w:t>
+      </w:r>
+      <w:r>
+        <w:t xml:space="preserve"> falba, vagy más terepobjektumba ne ütközzön</w:t>
+      </w:r>
+      <w:r>
+        <w:t xml:space="preserve"> az ember</w:t>
+      </w:r>
+      <w:r>
+        <w:t xml:space="preserve">. A csúcsai arra alkalmasak, hogy közülük kiválasztva a kezdőponthoz </w:t>
+      </w:r>
+      <w:r>
+        <w:t xml:space="preserve">a </w:t>
+      </w:r>
+      <w:r>
+        <w:t xml:space="preserve">legközelebbit, és kiválasztva a végcélhoz is a gráf legközelebbi csúcsát, </w:t>
+      </w:r>
+      <w:r>
+        <w:t>ki lehessen számítani a</w:t>
+      </w:r>
+      <w:r>
+        <w:t xml:space="preserve"> legrö</w:t>
+      </w:r>
+      <w:r>
+        <w:t>videbb útvonalat. A legrövidebb útvonalat a gráfra számolja ki, nem a tényleges útvonalra.</w:t>
+      </w:r>
+    </w:p>
+    <w:p>
+      <w:r>
+        <w:t>Ez a</w:t>
+      </w:r>
+      <w:r>
+        <w:t xml:space="preserve"> megoldás komplexitása abban rejlik, hogy a gráf csúcsait megfelelően kell megválasztani ahhoz, hogy használható legyen a gráf útvonalkeresésre. Ha túl ritkák a csúcsok, lehet, hogy a szobában nincs is egy csúcsa sem a gráfnak. Ha túl sűrű, vagy nem egyenletesen vannak megválasztva a csúcsok, akkor a számítási idő fog feleslegesen megnövekedni. A komplexitása abban is megmutatkozik közvetetten, hogy ha nincs komolyabb energia fordítva a gráf kialakítására, és az emberek mozgásának kialakítására, akkor nem lesz </w:t>
+      </w:r>
+      <w:r>
+        <w:t>valósághű</w:t>
+      </w:r>
+      <w:r>
+        <w:t xml:space="preserve"> a szimuláció. </w:t>
+      </w:r>
+      <w:r>
+        <w:t xml:space="preserve">Kevés idő ráfordítása esetén, mindenki csak </w:t>
+      </w:r>
+      <w:r>
+        <w:t>az éleken</w:t>
+      </w:r>
+      <w:r>
+        <w:t xml:space="preserve"> ha</w:t>
+      </w:r>
+      <w:r>
+        <w:t>ladna</w:t>
+      </w:r>
+      <w:r>
+        <w:t xml:space="preserve"> a helyszínen</w:t>
+      </w:r>
+      <w:r>
+        <w:t>. A</w:t>
+      </w:r>
+      <w:r>
+        <w:t>z</w:t>
+      </w:r>
+      <w:r>
+        <w:t xml:space="preserve"> éleken haladás emberek mozgását a hangyákéra torzítaná</w:t>
+      </w:r>
+      <w:r>
+        <w:t>. Egymást követve vagy szembe, de lényegében egy sorban haladnának. Az emberek kihasználják a teret</w:t>
+      </w:r>
+      <w:r>
+        <w:t>, nem egy sorban haladnak általában. A</w:t>
+      </w:r>
+      <w:r>
+        <w:t xml:space="preserve"> nem megfelelő gráf megalkotása esetén az útvonal lehet nagyon szögletes, nem természetes, és se nem a legrövidebb, se nem az emb</w:t>
+      </w:r>
+      <w:r>
+        <w:t>er szokásos útvonala. Ezért</w:t>
+      </w:r>
+      <w:r>
+        <w:t xml:space="preserve"> komoly feladat az, hogy egy ilyen</w:t>
+      </w:r>
+      <w:r>
+        <w:t xml:space="preserve"> </w:t>
+      </w:r>
+      <w:r>
+        <w:t>tökéletes gráfot megalkosson az ember.</w:t>
+      </w:r>
+    </w:p>
+    <w:p>
+      <w:r>
+        <w:lastRenderedPageBreak/>
+        <w:t xml:space="preserve">Sajnos van egy problémája az útpont gráfnak. A gráf csúcsainak száma véges. </w:t>
+      </w:r>
+      <w:proofErr w:type="gramStart"/>
+      <w:r>
+        <w:t>így</w:t>
+      </w:r>
+      <w:proofErr w:type="gramEnd"/>
+      <w:r>
+        <w:t xml:space="preserve"> nem </w:t>
+      </w:r>
+      <w:r>
+        <w:t xml:space="preserve">lehet minden pontjára a helyszínnek eljutni egyértelműen, csak a gráf csúcsaira, esetleg éleire. Amikor elindul a programban az ember, akkor először el kell jutnia a gráf egyik csúcsához, és amikor </w:t>
+      </w:r>
+      <w:r>
+        <w:t>a gráf élein végighalad</w:t>
+      </w:r>
+      <w:r>
+        <w:t>, akkor az utolsó csúcstól el kell találnia valahogyan a saját céljáig. Ez azt vonja magával, hogy két útvonalkereső algoritmust is kell</w:t>
+      </w:r>
+      <w:r>
+        <w:t>ene használni a programban</w:t>
+      </w:r>
+      <w:r>
+        <w:t xml:space="preserve">. Természetesen ezen megoldás hibáinak a nagy részét az képzi, hogy automatikusan generálni ilyen hálót komplex probléma. </w:t>
+      </w:r>
+      <w:r>
+        <w:t>Ha</w:t>
+      </w:r>
+      <w:r>
+        <w:t xml:space="preserve"> sikerül</w:t>
+      </w:r>
+      <w:r>
+        <w:t xml:space="preserve"> megfelelőt generálni</w:t>
+      </w:r>
+      <w:r>
+        <w:t>, akkor kifejezetten hatékony, de az emberek természetes mozgatásának megvalósítása továbbra is kérdéses</w:t>
+      </w:r>
+      <w:r>
+        <w:t xml:space="preserve"> marad</w:t>
+      </w:r>
+      <w:r>
+        <w:t>.</w:t>
+      </w:r>
+    </w:p>
+    <w:p>
+      <w:pPr>
+        <w:pStyle w:val="Cmsor3"/>
+      </w:pPr>
+      <w:bookmarkStart w:id="15" w:name="_Toc121412542"/>
+      <w:r>
+        <w:t>Navigációs háló</w:t>
+      </w:r>
       <w:bookmarkEnd w:id="15"/>
     </w:p>
     <w:p>
       <w:r>
-        <w:t xml:space="preserve">Az útpont gráf azt a problémát kívánta megoldani, hogy ne végtelen csúcsa legyen a gráfnak. Ugyanis a végtelen csúcs közül csak keveset tart meg, és a megmaradt csúcsok viszont elnagyolt, de jó képet adnak arról, hogy miként lehet bejárni a teret. Lényegében ezeket a pontokat követve el lehet jutni az emelet esetében tetszőleges szobából, egy másik szobába. Figyelemmel van arra, hogy a gráf élei bejárhatóak legyenek, azokon </w:t>
-      </w:r>
-      <w:r>
-        <w:t>végig sétálva</w:t>
-      </w:r>
-      <w:r>
-        <w:t xml:space="preserve"> falba, vagy más terepobjektumba ne ütközzön. A csúcsai arra alkalmasak, hogy közülük kiválasztva a kezdőponthoz legközelebbit, és kiválasztva a végcélhoz is a gráf legközelebbi csúcsát, majd a közöttük kiszámított legrövidebb útvonalat, a gráf adott éleit kövesse.</w:t>
-      </w:r>
-    </w:p>
-    <w:p>
-      <w:r>
-        <w:t>Ezen megoldás komplexitása abban rejlik, hogy a gráf csúcsait megfelelően kell megválasztani ahhoz, hogy használható legyen a gráf útvonalkeresésre. Ha túl ritkák a csúcsok, lehet, hogy a szobában nincs is egy csúcsa sem a gráfnak. Ha túl sűrű, vagy nem egyenletesen vannak megválasztva a csúcsok, akkor a számítási idő fog feleslegesen megnövekedni. A komplexitása abban is megmutatkozik közvetetten, hogy ha nincs komolyabb energia fordítva a gráf kialakítására, és az emberek mozgásának kialakítására, akkor nem lesz életszerű a szimuláció. Ugyanis</w:t>
-      </w:r>
-      <w:r>
-        <w:t>,</w:t>
-      </w:r>
-      <w:r>
-        <w:t xml:space="preserve"> ha mindenki az éleken haladva menne végig a csúcsokon, akkor az emberek mozgása a hangyákéra hasonlítana. Egymást követve vagy szembe, de lényegében egy sorban haladnának. Az emberek viszont kihasználják a teret. Továbbá a nem megfelelő gráf megalkotása esetén az útvonal lehet nagyon szögletes, nem természetes, és se nem a legrövidebb, se nem az ember szokásos útvonala. Ennek okán komoly feladat az, hogy egy ilyen</w:t>
-      </w:r>
-      <w:r>
-        <w:t xml:space="preserve"> </w:t>
-      </w:r>
-      <w:r>
-        <w:t>tökéletes gráfot megalkosson az ember.</w:t>
+        <w:t>A másik létező megoldás</w:t>
+      </w:r>
+      <w:r>
+        <w:t xml:space="preserve"> a problémára</w:t>
+      </w:r>
+      <w:r>
+        <w:t xml:space="preserve"> a navigációs háló, angol nevén </w:t>
+      </w:r>
+      <w:proofErr w:type="spellStart"/>
+      <w:r>
+        <w:t>Navigation</w:t>
+      </w:r>
+      <w:proofErr w:type="spellEnd"/>
+      <w:r>
+        <w:t xml:space="preserve"> </w:t>
+      </w:r>
+      <w:proofErr w:type="spellStart"/>
+      <w:r>
+        <w:t>M</w:t>
+      </w:r>
+      <w:r>
+        <w:t>esh</w:t>
+      </w:r>
+      <w:proofErr w:type="spellEnd"/>
+      <w:r>
+        <w:t>. Ez a helyszín</w:t>
+      </w:r>
+      <w:r>
+        <w:t xml:space="preserve"> végtelen</w:t>
+      </w:r>
+      <w:r>
+        <w:t xml:space="preserve"> csúcs problémáját úgy oldja meg</w:t>
+      </w:r>
+      <w:r>
+        <w:t>, hogy a helyszínt, a teret háromszögekkel, vagy egyéb konvex sokszögekkel fed</w:t>
+      </w:r>
+      <w:r>
+        <w:t>i le. Ekkor lesz egy háromszögek</w:t>
+      </w:r>
+      <w:r>
+        <w:t xml:space="preserve"> éleiből álló háló, és egy plusz információ halmaz, ami az, hogy a gráf mely élei alkotnak háromszöget, és/</w:t>
+      </w:r>
+      <w:proofErr w:type="gramStart"/>
+      <w:r>
+        <w:t>vagy</w:t>
+      </w:r>
+      <w:proofErr w:type="gramEnd"/>
+      <w:r>
+        <w:t xml:space="preserve"> hogy mely élei határo</w:t>
+      </w:r>
+      <w:r>
+        <w:t>zzák meg a tér határait. A</w:t>
+      </w:r>
+      <w:r>
+        <w:t xml:space="preserve"> helyszín minden bejárható pontja valamelyik háromszög élére vagy belsejébe esik. A háromszögek nem lapolódnak át, így könnyű meghatározni, hogy a háromszögek melyikébe esik az adott pont.</w:t>
+      </w:r>
+    </w:p>
+    <w:p>
+      <w:r>
+        <w:t>Az útvonal keresés</w:t>
+      </w:r>
+      <w:r>
+        <w:t>e</w:t>
+      </w:r>
+      <w:r>
+        <w:t xml:space="preserve"> ebben a megoldásban úgy </w:t>
+      </w:r>
+      <w:r>
+        <w:t>lehetséges</w:t>
+      </w:r>
+      <w:r>
+        <w:t>, hogy a kiindulási csúcshoz megtalálja azt a három</w:t>
+      </w:r>
+      <w:r>
+        <w:t>szöget, amiben benne van. E</w:t>
+      </w:r>
+      <w:r>
+        <w:t xml:space="preserve">nnek a háromszögnek a csúcsaiból, vagy csak az egyikéből az </w:t>
+      </w:r>
+      <w:proofErr w:type="gramStart"/>
+      <w:r>
+        <w:t>A</w:t>
+      </w:r>
+      <w:proofErr w:type="gramEnd"/>
+      <w:r>
+        <w:t>* algoritmust lefuttatva eljut azon háromszög csúcsáig, amelyben benne van az elérni kívánt végcél.</w:t>
+      </w:r>
+    </w:p>
+    <w:p>
+      <w:r>
+        <w:t>A navigációs hálónál ugyan úgy nehézség</w:t>
+      </w:r>
+      <w:r>
+        <w:t>, hogy a hálót létre kell hozni. Lehet például mindig csak egy olyan szakaszt behúzni az alaprajznak tekinthető gráfba, amelyre igaz, hogy két olyan szakaszt köt össze, ami részét képzi az alaprajznak és van egy közös csúcsuk, továbbá az alaprajz egyetlen másik csúcsát. Ahogy behúzta az új szakaszt, elmenti a többi behúzott szakasszal, és azt az alaprajz részének tekinti onnan, és az előbb említett két élt kitörli. Mivel minden egyes él behúzása után kettőt töröl, ezért lépésenként csökkennek a módosított alaprajz éleinek száma. Addig kell behúznia így szakaszokat, amíg egy háromszög marad csak. Akkor az algoritmus leáll, és az elmentett behúzott éleket hozzáadja a gráfhoz. Ekkor a gráf éleiből háromszögeket képez és kész van a navigációs háló.</w:t>
       </w:r>
     </w:p>
     <w:p>
       <w:r>
         <w:lastRenderedPageBreak/>
-        <w:t>Sajnos van egy problémája is. Véges csúcs okán nem lehet minden pontjára a helyszínnek eljutni egyértelműen, csak a gráf csúcsaira, esetleg éleire. Amikor elindul a programban az ember, akkor először el kell jutnia a gráf egyik csúcsához, és amikor azon végighalad, akkor az utolsó csúcstól el kell találnia valahogyan a saját céljáig. Ez viszont azt vonja magával, hogy két útvonalkereső algoritmust is kell használnia a programnak. Természetesen ezen megoldás hibáinak a nagy részét az képzi, hogy automatikusan generálni ilyen hálót komplex probléma. Viszont ha sikerül, akkor kifejezetten hatékony, de az emberek természetes mozgatásának megvalósítása továbbra is kérdéses benne.</w:t>
+        <w:t>Ez a háló azért jól használható, mert szomszédos konvex sokszögekből épül fel. Nem szükséges háromszögekkel dolgozni, lehet téglalapokkal vagy</w:t>
+      </w:r>
+      <w:r>
+        <w:t xml:space="preserve"> más</w:t>
+      </w:r>
+      <w:r>
+        <w:t xml:space="preserve"> sokszögekkel is, csak az a lényeg hogy konvex legyen. Ezt a tulajdonságot kihasználva síkidomokon belül az egyes pontok közötti út, az a két pontot összekötő szakasz. Ha több síkidomot is érint az útkeresés, mert nincsenek egy síkidomban a kezdő és végpontok, akkor a síkidom láncon keresztül kell az útvonalat kialakítani.</w:t>
       </w:r>
     </w:p>
     <w:p>
       <w:pPr>
         <w:pStyle w:val="Cmsor3"/>
       </w:pPr>
-      <w:bookmarkStart w:id="16" w:name="_Toc121412542"/>
-      <w:r>
-        <w:t>Navigációs háló</w:t>
+      <w:bookmarkStart w:id="16" w:name="_Toc121412543"/>
+      <w:r>
+        <w:t>Legrövidebb útvonal és útvonal kiegyenesítése</w:t>
       </w:r>
       <w:bookmarkEnd w:id="16"/>
-    </w:p>
-    <w:p>
-      <w:r>
-        <w:t xml:space="preserve">A másik létező megoldás, a navigációs háló, angol nevén </w:t>
-      </w:r>
-      <w:proofErr w:type="spellStart"/>
-      <w:r>
-        <w:t>Navigation</w:t>
-      </w:r>
-      <w:proofErr w:type="spellEnd"/>
-      <w:r>
-        <w:t xml:space="preserve"> </w:t>
-      </w:r>
-      <w:proofErr w:type="spellStart"/>
-      <w:r>
-        <w:t>Mesh</w:t>
-      </w:r>
-      <w:proofErr w:type="spellEnd"/>
-      <w:r>
-        <w:t>. Ez az eredeti problémának a végtelen csúcs problémáját úgy orvosolja, hogy a helyszínt, a teret háromszögekkel, vagy egyéb konvex sokszögekkel fedi le. Ekkor lesz egy háromszögek éleiből álló háló, és egy plusz információ halmaz, ami az, hogy a gráf mely élei alkotnak háromszöget, és/</w:t>
-      </w:r>
-      <w:proofErr w:type="gramStart"/>
-      <w:r>
-        <w:t>vagy</w:t>
-      </w:r>
-      <w:proofErr w:type="gramEnd"/>
-      <w:r>
-        <w:t xml:space="preserve"> hogy mely élei határozzák meg a tér határait. Ekkor a helyszín minden bejárható pontja valamelyik háromszög élére vagy belsejébe esik. A háromszögek nem lapolódnak át, így könnyű meghatározni, hogy a háromszögek melyikébe esik az adott pont.</w:t>
-      </w:r>
-    </w:p>
-    <w:p>
-      <w:r>
-        <w:t xml:space="preserve">Az </w:t>
-      </w:r>
-      <w:proofErr w:type="gramStart"/>
-      <w:r>
-        <w:t>útvonal keresés</w:t>
-      </w:r>
-      <w:proofErr w:type="gramEnd"/>
-      <w:r>
-        <w:t xml:space="preserve"> ebben a megoldásban úgy zajlik, hogy a kiindulási csúcshoz megtalálja azt a háromszöget, amiben benne van. Majd ennek a háromszögnek a csúcsaiból, vagy csak az egyikéből az </w:t>
-      </w:r>
-      <w:proofErr w:type="gramStart"/>
-      <w:r>
-        <w:t>A</w:t>
-      </w:r>
-      <w:proofErr w:type="gramEnd"/>
-      <w:r>
-        <w:t>* algoritmust lefuttatva eljut azon háromszög csúcsáig, amelyben benne van az elérni kívánt végcél.</w:t>
-      </w:r>
-    </w:p>
-    <w:p>
-      <w:r>
-        <w:t>Ennek a megoldásnak szintén nehézsége, hogy a hálót létre kell hozni. Rengeteg megoldás van erre a problémára. Lehet például mindig csak egy olyan szakaszt behúzni az alaprajznak tekinthető gráfba, amelyre igaz, hogy két olyan szakaszt köt össze, ami részét képzi az alaprajznak és van egy közös csúcsuk, továbbá az alaprajz egyetlen másik csúcsát. Ahogy behúzta az új szakaszt, elmenti a többi behúzott szakasszal, és azt az alaprajz részének tekinti onnan, és az előbb említett két élt kitörli. Mivel minden egyes él behúzása után kettőt töröl, ezért lépésenként csökkennek a módosított alaprajz éleinek száma. Addig kell behúznia így szakaszokat, amíg egy háromszög marad csak. Akkor az algoritmus leáll, és az elmentett behúzott éleket hozzáadja a gráfhoz. Ekkor a gráf éleiből háromszögeket képez és kész van a navigációs háló.</w:t>
-      </w:r>
-    </w:p>
-    <w:p>
-      <w:r>
-        <w:lastRenderedPageBreak/>
-        <w:t>Ez a háló azért jól használható, mert szomszédos konvex sokszögekből épül fel. Nem szükséges háromszögekkel dolgozni, lehet téglalapokkal vagy sokszögekkel is, csak az a lényeg hogy konvex legyen. Ezt a tulajdonságot kihasználva síkidomokon belül az egyes pontok közötti út, az a két pontot összekötő szakasz. Ha több síkidomot is érint az útkeresés, mert nincsenek egy síkidomban a kezdő és végpontok, akkor a síkidom láncon keresztül kell az útvonalat kialakítani.</w:t>
-      </w:r>
-    </w:p>
-    <w:p>
-      <w:pPr>
-        <w:pStyle w:val="Cmsor3"/>
-      </w:pPr>
-      <w:bookmarkStart w:id="17" w:name="_Toc121412543"/>
-      <w:r>
-        <w:t>Legrövidebb útvonal és útvonal kiegyenesítése</w:t>
-      </w:r>
-      <w:bookmarkEnd w:id="17"/>
     </w:p>
     <w:p>
       <w:pPr>
@@ -8642,11 +8923,17 @@
     </w:p>
     <w:p>
       <w:r>
-        <w:t xml:space="preserve">A programomban a navigációs háló megvalósítása, és használata mellett döntöttem. Ugyanis a generálható útvonal sokkal jobban hasonlít a valóságoshoz a navigációs hálóval, mint az útpont gráffal. Az útvonal generálása lassabb, mint egy tökéletes útpont gráfban, de a természetes útvonalra törekszem, hogy az emberek </w:t>
+        <w:t xml:space="preserve">A programomban a navigációs háló megvalósítása, és használata mellett döntöttem. </w:t>
+      </w:r>
+      <w:r>
+        <w:t>A</w:t>
+      </w:r>
+      <w:r>
+        <w:t xml:space="preserve"> generálható útvonal sokkal jobban hasonlít a valóságoshoz a navigációs hálóval, mint az útpont gráffal. Az útvonal generálása lassabb, mint egy tökéletes útpont gráfban, de a természetes útvonalra törekszem, hogy az emberek mozgása hiteles </w:t>
       </w:r>
       <w:r>
         <w:lastRenderedPageBreak/>
-        <w:t xml:space="preserve">mozgása hiteles lehessen. A navigációs hálót a mai napig használják a játékiparban, különböző játék motorokban, például </w:t>
+        <w:t xml:space="preserve">lehessen. A navigációs hálót a mai napig használják a játékiparban, különböző játék motorokban, például </w:t>
       </w:r>
       <w:proofErr w:type="gramStart"/>
       <w:r>
@@ -8688,38 +8975,68 @@
         </w:sdtContent>
       </w:sdt>
       <w:r>
-        <w:t xml:space="preserve"> a gép által vezérelt entitásokat ennek segítségével navigálja.</w:t>
-      </w:r>
-    </w:p>
-    <w:p>
-      <w:r>
-        <w:t>A generált útvonalat lehet végtelenségig finomítani, természetessé tenni. Nem csak élek mentén lehessen haladni, hanem különböző görbék mentén, de erre a szakdolgozatomban nem térek ki.</w:t>
+        <w:t xml:space="preserve"> a gép által vezérelt entitásokat ennek segítségével navigálja</w:t>
+      </w:r>
+      <w:r>
+        <w:t xml:space="preserve"> a rendszer</w:t>
+      </w:r>
+      <w:r>
+        <w:t>.</w:t>
+      </w:r>
+    </w:p>
+    <w:p>
+      <w:r>
+        <w:t>A generált útvonalat lehet végtelenségig finomítani, természetessé tenni. Nem csak élek</w:t>
+      </w:r>
+      <w:r>
+        <w:t xml:space="preserve"> mentén lehet</w:t>
+      </w:r>
+      <w:r>
+        <w:t xml:space="preserve"> haladni, hanem különböző görbék mentén</w:t>
+      </w:r>
+      <w:r>
+        <w:t xml:space="preserve"> is</w:t>
+      </w:r>
+      <w:r>
+        <w:t>, de erre a szakdolgozatomban nem térek ki.</w:t>
       </w:r>
     </w:p>
     <w:p>
       <w:pPr>
         <w:pStyle w:val="Cmsor3"/>
       </w:pPr>
-      <w:bookmarkStart w:id="18" w:name="_Toc121412544"/>
+      <w:bookmarkStart w:id="17" w:name="_Toc121412544"/>
       <w:r>
         <w:t>Emberek mozgásának alapjai</w:t>
       </w:r>
+      <w:bookmarkEnd w:id="17"/>
+    </w:p>
+    <w:p>
+      <w:r>
+        <w:t>Most, hogy tudatában vagyok annak, hogy milyen módon tudok útvona</w:t>
+      </w:r>
+      <w:r>
+        <w:t xml:space="preserve">lat generálni, fontos a kiszámított útvonalat </w:t>
+      </w:r>
+      <w:r>
+        <w:t>egy embernek végig is sétálni</w:t>
+      </w:r>
+      <w:r>
+        <w:t>a</w:t>
+      </w:r>
+      <w:r>
+        <w:t>. Ennek okán az emberek mozgásával kapcsolatos információkat kerestem. A programomban fontosnak tartom, hogy az emberek ne pontszerű lények legyenek, és a sebességük ne legyen se lassú, se gyors, hanem amit várhatóan a valóságban is megválasztanának sebességül.</w:t>
+      </w:r>
+    </w:p>
+    <w:p>
+      <w:pPr>
+        <w:pStyle w:val="Cmsor3"/>
+      </w:pPr>
+      <w:bookmarkStart w:id="18" w:name="_Toc121412545"/>
+      <w:r>
+        <w:t>Emberek szélessége</w:t>
+      </w:r>
       <w:bookmarkEnd w:id="18"/>
-    </w:p>
-    <w:p>
-      <w:r>
-        <w:t>Most, hogy tudatában vagyok annak, hogy milyen módon tudok útvonalat generálni, fontos lenne ezt egy embernek végig is sétálni. Ennek okán az emberek mozgásával kapcsolatos információkat kerestem. A programomban fontosnak tartom, hogy az emberek ne pontszerű lények legyenek, és a sebességük ne legyen se lassú, se gyors, hanem amit várhatóan a valóságban is megválasztanának sebességül.</w:t>
-      </w:r>
-    </w:p>
-    <w:p>
-      <w:pPr>
-        <w:pStyle w:val="Cmsor3"/>
-      </w:pPr>
-      <w:bookmarkStart w:id="19" w:name="_Toc121412545"/>
-      <w:r>
-        <w:t>Emberek szélessége</w:t>
-      </w:r>
-      <w:bookmarkEnd w:id="19"/>
     </w:p>
     <w:p>
       <w:r>
@@ -8757,13 +9074,25 @@
     </w:p>
     <w:p>
       <w:r>
-        <w:t xml:space="preserve">A megoldásomban ezek alapján majd 30 cm és 50 cm közötti vállszélességű emberekkel fogok dolgozni. Más országok adatait </w:t>
-      </w:r>
-      <w:proofErr w:type="gramStart"/>
-      <w:r>
-        <w:t>ezen</w:t>
-      </w:r>
-      <w:proofErr w:type="gramEnd"/>
+        <w:t>A megoldásomban</w:t>
+      </w:r>
+      <w:r>
+        <w:t>,</w:t>
+      </w:r>
+      <w:r>
+        <w:t xml:space="preserve"> </w:t>
+      </w:r>
+      <w:r>
+        <w:t>a kutatásokból szerzett információk</w:t>
+      </w:r>
+      <w:r>
+        <w:t xml:space="preserve"> alapján 30 cm és 50 cm közötti vállszélességű emberekkel fogok dolgozni</w:t>
+      </w:r>
+      <w:r>
+        <w:t>. Más országok adatait ezen</w:t>
+      </w:r>
+      <w:bookmarkStart w:id="19" w:name="_GoBack"/>
+      <w:bookmarkEnd w:id="19"/>
       <w:r>
         <w:t xml:space="preserve"> határok közé feltételezem. Egyetemi körülményeket tervezek szimulálni, ahol az emberek viszonylag nyugodtak, mozgásuk során nem futnak, hanem főképp csak sétálnak. Egyetemi környezet okán nem számolok gyermekek vállszélességével, mert az egyetemen szinte csak felnőtt ember fordul meg, nyíltnapokat leszámítva. És ezért nem számolok azzal sem a programom tervezése során, hogy valaki fut, mert ritkán tapasztalható csak az, hogy valaki a gyors, ütemesebb sétánál gyorsabban haladna.</w:t>
       </w:r>
@@ -12316,7 +12645,7 @@
         <w:rStyle w:val="Oldalszm"/>
         <w:noProof/>
       </w:rPr>
-      <w:t>15</w:t>
+      <w:t>24</w:t>
     </w:r>
     <w:r>
       <w:rPr>
@@ -18178,7 +18507,7 @@
 </file>
 
 <file path=customXml/itemProps1.xml><?xml version="1.0" encoding="utf-8"?>
-<ds:datastoreItem xmlns:ds="http://schemas.openxmlformats.org/officeDocument/2006/customXml" ds:itemID="{A2C3DA41-9D01-41D8-BF7B-5D4B7831256D}">
+<ds:datastoreItem xmlns:ds="http://schemas.openxmlformats.org/officeDocument/2006/customXml" ds:itemID="{D1257D5E-3651-4822-8380-E59C6032E927}">
   <ds:schemaRefs>
     <ds:schemaRef ds:uri="http://schemas.openxmlformats.org/officeDocument/2006/bibliography"/>
   </ds:schemaRefs>

</xml_diff>

<commit_message>
Javítása a navHalo algoritmusnak
</commit_message>
<xml_diff>
--- a/DiplomatervSablon.docx
+++ b/DiplomatervSablon.docx
@@ -6956,10 +6956,7 @@
         <w:t xml:space="preserve"> azt, hogy a program felépítése egységekre</w:t>
       </w:r>
       <w:r>
-        <w:t xml:space="preserve"> </w:t>
-      </w:r>
-      <w:r>
-        <w:t>legyen</w:t>
+        <w:t xml:space="preserve"> legyen</w:t>
       </w:r>
       <w:r>
         <w:t xml:space="preserve"> bontva, és megfelelően</w:t>
@@ -7732,10 +7729,7 @@
         <w:t xml:space="preserve"> algoritmus kiegészítése. Az a</w:t>
       </w:r>
       <w:r>
-        <w:t xml:space="preserve">lgoritmus abban több, és a </w:t>
-      </w:r>
-      <w:r>
-        <w:t>gyakorlatban</w:t>
+        <w:t>lgoritmus abban több, és a gyakorlatban</w:t>
       </w:r>
       <w:r>
         <w:t xml:space="preserve"> sokkal hatékonyabb, hogy a csúcsokhoz rendelt értéket új heurisztikával </w:t>
@@ -9089,10 +9083,13 @@
         <w:t xml:space="preserve"> alapján 30 cm és 50 cm közötti vállszélességű emberekkel fogok dolgozni</w:t>
       </w:r>
       <w:r>
-        <w:t>. Más országok adatait ezen</w:t>
-      </w:r>
-      <w:bookmarkStart w:id="19" w:name="_GoBack"/>
-      <w:bookmarkEnd w:id="19"/>
+        <w:t xml:space="preserve">. Más országok adatait </w:t>
+      </w:r>
+      <w:proofErr w:type="gramStart"/>
+      <w:r>
+        <w:t>ezen</w:t>
+      </w:r>
+      <w:proofErr w:type="gramEnd"/>
       <w:r>
         <w:t xml:space="preserve"> határok közé feltételezem. Egyetemi körülményeket tervezek szimulálni, ahol az emberek viszonylag nyugodtak, mozgásuk során nem futnak, hanem főképp csak sétálnak. Egyetemi környezet okán nem számolok gyermekek vállszélességével, mert az egyetemen szinte csak felnőtt ember fordul meg, nyíltnapokat leszámítva. És ezért nem számolok azzal sem a programom tervezése során, hogy valaki fut, mert ritkán tapasztalható csak az, hogy valaki a gyors, ütemesebb sétánál gyorsabban haladna.</w:t>
       </w:r>
@@ -9101,12 +9098,12 @@
       <w:pPr>
         <w:pStyle w:val="Cmsor3"/>
       </w:pPr>
-      <w:bookmarkStart w:id="20" w:name="_Toc121412546"/>
+      <w:bookmarkStart w:id="19" w:name="_Toc121412546"/>
       <w:r>
         <w:lastRenderedPageBreak/>
         <w:t>Emberek mozgási sebessége egyedül és tömegben</w:t>
       </w:r>
-      <w:bookmarkEnd w:id="20"/>
+      <w:bookmarkEnd w:id="19"/>
     </w:p>
     <w:p>
       <w:r>
@@ -9296,11 +9293,11 @@
       <w:pPr>
         <w:pStyle w:val="Cmsor3"/>
       </w:pPr>
-      <w:bookmarkStart w:id="21" w:name="_Toc121412547"/>
+      <w:bookmarkStart w:id="20" w:name="_Toc121412547"/>
       <w:r>
         <w:t>Vészhelyzet kezelése</w:t>
       </w:r>
-      <w:bookmarkEnd w:id="21"/>
+      <w:bookmarkEnd w:id="20"/>
     </w:p>
     <w:p>
       <w:r>
@@ -9431,84 +9428,84 @@
       <w:pPr>
         <w:pStyle w:val="Cmsor1"/>
       </w:pPr>
-      <w:bookmarkStart w:id="22" w:name="_Toc121412548"/>
+      <w:bookmarkStart w:id="21" w:name="_Toc121412548"/>
       <w:r>
         <w:lastRenderedPageBreak/>
         <w:t>Saját munka bemutatása</w:t>
       </w:r>
+      <w:bookmarkEnd w:id="21"/>
+    </w:p>
+    <w:p>
+      <w:r>
+        <w:t>Egy program elkészítésénél első lépésként specifikálni kell az elvárt működését, majd ezt követi a megtervezése és lefejlesztése. Elő kívánom segíteni azt, hogy minél gyorsabban menjen a program fejlesztése, és minél kevesebb hiba lehessen benne. Ne kelljen a tervezést követően a fejlesztés során új funkciókkal bővíteni vagy új esetekre felkészíteni a programot, mert akkor már késő ezzel foglalkozni. Időigényesebb és gyakran a minőségre is rossz hatással van. Ezért a „nagy könyv” szerint próbálom a programomat fejleszteni. Ennek első lépése, hogy specifikációt készítsek. Azaz írjam le, mit kell tudnia majd a programomnak, mit kell megvalósítanom a tervezés során.</w:t>
+      </w:r>
+    </w:p>
+    <w:p>
+      <w:pPr>
+        <w:pStyle w:val="Cmsor2"/>
+      </w:pPr>
+      <w:bookmarkStart w:id="22" w:name="_Toc121412549"/>
+      <w:r>
+        <w:t>A program elvárt működése</w:t>
+      </w:r>
       <w:bookmarkEnd w:id="22"/>
     </w:p>
     <w:p>
       <w:r>
-        <w:t>Egy program elkészítésénél első lépésként specifikálni kell az elvárt működését, majd ezt követi a megtervezése és lefejlesztése. Elő kívánom segíteni azt, hogy minél gyorsabban menjen a program fejlesztése, és minél kevesebb hiba lehessen benne. Ne kelljen a tervezést követően a fejlesztés során új funkciókkal bővíteni vagy új esetekre felkészíteni a programot, mert akkor már késő ezzel foglalkozni. Időigényesebb és gyakran a minőségre is rossz hatással van. Ezért a „nagy könyv” szerint próbálom a programomat fejleszteni. Ennek első lépése, hogy specifikációt készítsek. Azaz írjam le, mit kell tudnia majd a programomnak, mit kell megvalósítanom a tervezés során.</w:t>
+        <w:t xml:space="preserve">Kutatómunkát elvégezve sok problémával sikerült találkoznom a témán belül. Ezeket összegyűjtve ki tudom alakítani azt, hogy mit kell megvalósítanom és mikre kell külön figyelmet fordítanom. A következőket várom el a programtól. Legyen működőképes és használható és tilos váratlanul leállnia vagy a külső beavatkozásokra nem reagálnia. Alapvető követelmény egy programnál, hogy megbízható legyen a működése, de mint követelmény, fontos megemlíteni. </w:t>
+      </w:r>
+    </w:p>
+    <w:p>
+      <w:r>
+        <w:t>Legyen a program felkészítve arra, hogy valamilyen módon, például a beviteli eszközök segítségével vagy fájlból beolvasva képes legyen új helyszín alaprajzával dolgozni. Legyen képes létrehozni olyan gráfot, amelyet használni képes az kutatómunka során kifejtett algoritmusok valamelyikével, vagy egy továbbfejlesztett változatával. Lehetőleg optimális és a lehető legrövidebb utat számítsa ki emberenként a program, ami elegendő, hogy csak pontok sorozata legyen. Legyen grafikus megjelenítése, ami a szimulációt úgy mutatja be, hogy az adatokat szemmel könnyen felfoghatóan ábrázolja. Lehessen különböző paraméterű, például különböző szélességű és sebességű embereket használni, de elegendő csak valós helyzetekre felkészíteni a szimulációt. Nem kell dolgoznia váratlan eseményekkel, mint hogy kidől egy fal a helyéről és elállja az utat, ahogy az egyetemen rohanó emberekkel sem. Legyen szempont a program hatékonysága is.</w:t>
       </w:r>
     </w:p>
     <w:p>
       <w:pPr>
         <w:pStyle w:val="Cmsor2"/>
       </w:pPr>
-      <w:bookmarkStart w:id="23" w:name="_Toc121412549"/>
-      <w:r>
-        <w:t>A program elvárt működése</w:t>
-      </w:r>
-      <w:bookmarkEnd w:id="23"/>
-    </w:p>
-    <w:p>
-      <w:r>
-        <w:t xml:space="preserve">Kutatómunkát elvégezve sok problémával sikerült találkoznom a témán belül. Ezeket összegyűjtve ki tudom alakítani azt, hogy mit kell megvalósítanom és mikre kell külön figyelmet fordítanom. A következőket várom el a programtól. Legyen működőképes és használható és tilos váratlanul leállnia vagy a külső beavatkozásokra nem reagálnia. Alapvető követelmény egy programnál, hogy megbízható legyen a működése, de mint követelmény, fontos megemlíteni. </w:t>
-      </w:r>
-    </w:p>
-    <w:p>
-      <w:r>
-        <w:t>Legyen a program felkészítve arra, hogy valamilyen módon, például a beviteli eszközök segítségével vagy fájlból beolvasva képes legyen új helyszín alaprajzával dolgozni. Legyen képes létrehozni olyan gráfot, amelyet használni képes az kutatómunka során kifejtett algoritmusok valamelyikével, vagy egy továbbfejlesztett változatával. Lehetőleg optimális és a lehető legrövidebb utat számítsa ki emberenként a program, ami elegendő, hogy csak pontok sorozata legyen. Legyen grafikus megjelenítése, ami a szimulációt úgy mutatja be, hogy az adatokat szemmel könnyen felfoghatóan ábrázolja. Lehessen különböző paraméterű, például különböző szélességű és sebességű embereket használni, de elegendő csak valós helyzetekre felkészíteni a szimulációt. Nem kell dolgoznia váratlan eseményekkel, mint hogy kidől egy fal a helyéről és elállja az utat, ahogy az egyetemen rohanó emberekkel sem. Legyen szempont a program hatékonysága is.</w:t>
-      </w:r>
-    </w:p>
-    <w:p>
-      <w:pPr>
-        <w:pStyle w:val="Cmsor2"/>
-      </w:pPr>
-      <w:bookmarkStart w:id="24" w:name="_Toc121412550"/>
+      <w:bookmarkStart w:id="23" w:name="_Toc121412550"/>
       <w:r>
         <w:lastRenderedPageBreak/>
         <w:t>Emberek ütközésének elkerülése</w:t>
       </w:r>
+      <w:bookmarkEnd w:id="23"/>
+    </w:p>
+    <w:p>
+      <w:r>
+        <w:t>A valósághű szimuláció megalkotása nehéz feladat. Hatékony megoldást találni rá még bonyolultabb. A feladatot jobban át kívántam látni saját magam is, nem csak papíron olvasott tapasztalatokra alapozni a programomat. Először egy szűkebb problémakört kívántam megoldani, és ehhez egy megkötésekkel megalkotott környezetben dolgoztam.</w:t>
+      </w:r>
+    </w:p>
+    <w:p>
+      <w:r>
+        <w:t xml:space="preserve">Azt a problémát kívántam megoldani, hogy az emberek miként fognak nem összeütközni a programban. Ugyanis ennek a megoldása még teljes mértékben kérdéses. Mi az, amitől a szimulációban az emberek nem csak egyedül lesznek képesek természetes képet adni, hanem tömegben is. Jelenleg a használni tervezett </w:t>
+      </w:r>
+      <w:proofErr w:type="gramStart"/>
+      <w:r>
+        <w:t>A</w:t>
+      </w:r>
+      <w:proofErr w:type="gramEnd"/>
+      <w:r>
+        <w:t>* algoritmus csak a legrövidebb útvonalat biztosítja. Nem számol azzal, hogy az adott útvonalon hányan kívánnak szintén végighaladni. Az esetleges szembe fogalommal is számolnia kellene a programnak, továbbá hogy ezt milyen szinten kell figyelembe venni.</w:t>
+      </w:r>
+    </w:p>
+    <w:p>
+      <w:r>
+        <w:t>Fontos, hogy inkonzisztens állapotba ne lépjen a szimuláció sosem. Ne lógjon egyik ember se a másikba, és nem mozoghat át ember kis időre sem falakon. Ez elengedhetetlen ahhoz, hogy a valóságot minél jobban megközelítse a megoldásom. Ezért minden pillanatban bármi is történik, például torlódás alakul ki ajtóknál, nem szabad, hogy a figyelembe vett normák és forgalmi szituációk ezeket az alapvető szabályokat megszegjék.</w:t>
+      </w:r>
+    </w:p>
+    <w:p>
+      <w:pPr>
+        <w:pStyle w:val="Cmsor2"/>
+      </w:pPr>
+      <w:bookmarkStart w:id="24" w:name="_Toc121412551"/>
+      <w:r>
+        <w:t xml:space="preserve">Első program </w:t>
+      </w:r>
+      <w:r>
+        <w:t>korlátai</w:t>
+      </w:r>
       <w:bookmarkEnd w:id="24"/>
-    </w:p>
-    <w:p>
-      <w:r>
-        <w:t>A valósághű szimuláció megalkotása nehéz feladat. Hatékony megoldást találni rá még bonyolultabb. A feladatot jobban át kívántam látni saját magam is, nem csak papíron olvasott tapasztalatokra alapozni a programomat. Először egy szűkebb problémakört kívántam megoldani, és ehhez egy megkötésekkel megalkotott környezetben dolgoztam.</w:t>
-      </w:r>
-    </w:p>
-    <w:p>
-      <w:r>
-        <w:t xml:space="preserve">Azt a problémát kívántam megoldani, hogy az emberek miként fognak nem összeütközni a programban. Ugyanis ennek a megoldása még teljes mértékben kérdéses. Mi az, amitől a szimulációban az emberek nem csak egyedül lesznek képesek természetes képet adni, hanem tömegben is. Jelenleg a használni tervezett </w:t>
-      </w:r>
-      <w:proofErr w:type="gramStart"/>
-      <w:r>
-        <w:t>A</w:t>
-      </w:r>
-      <w:proofErr w:type="gramEnd"/>
-      <w:r>
-        <w:t>* algoritmus csak a legrövidebb útvonalat biztosítja. Nem számol azzal, hogy az adott útvonalon hányan kívánnak szintén végighaladni. Az esetleges szembe fogalommal is számolnia kellene a programnak, továbbá hogy ezt milyen szinten kell figyelembe venni.</w:t>
-      </w:r>
-    </w:p>
-    <w:p>
-      <w:r>
-        <w:t>Fontos, hogy inkonzisztens állapotba ne lépjen a szimuláció sosem. Ne lógjon egyik ember se a másikba, és nem mozoghat át ember kis időre sem falakon. Ez elengedhetetlen ahhoz, hogy a valóságot minél jobban megközelítse a megoldásom. Ezért minden pillanatban bármi is történik, például torlódás alakul ki ajtóknál, nem szabad, hogy a figyelembe vett normák és forgalmi szituációk ezeket az alapvető szabályokat megszegjék.</w:t>
-      </w:r>
-    </w:p>
-    <w:p>
-      <w:pPr>
-        <w:pStyle w:val="Cmsor2"/>
-      </w:pPr>
-      <w:bookmarkStart w:id="25" w:name="_Toc121412551"/>
-      <w:r>
-        <w:t xml:space="preserve">Első program </w:t>
-      </w:r>
-      <w:r>
-        <w:t>korlátai</w:t>
-      </w:r>
-      <w:bookmarkEnd w:id="25"/>
     </w:p>
     <w:p>
       <w:r>
@@ -9578,11 +9575,11 @@
       <w:pPr>
         <w:pStyle w:val="Cmsor3"/>
       </w:pPr>
-      <w:bookmarkStart w:id="26" w:name="_Toc121412552"/>
+      <w:bookmarkStart w:id="25" w:name="_Toc121412552"/>
       <w:r>
         <w:t>Mezők összeszervezése</w:t>
       </w:r>
-      <w:bookmarkEnd w:id="26"/>
+      <w:bookmarkEnd w:id="25"/>
     </w:p>
     <w:p>
       <w:r>
@@ -9608,50 +9605,50 @@
       <w:pPr>
         <w:pStyle w:val="Cmsor3"/>
       </w:pPr>
-      <w:bookmarkStart w:id="27" w:name="_Toc121412553"/>
+      <w:bookmarkStart w:id="26" w:name="_Toc121412553"/>
       <w:r>
         <w:t>Útvonal és mozgás megtervezése</w:t>
       </w:r>
+      <w:bookmarkEnd w:id="26"/>
+    </w:p>
+    <w:p>
+      <w:r>
+        <w:t xml:space="preserve">Az embereknek aktuális pozíciójuk van, de fontosabb, hogy van útpont láncolatuk is. A járókelők létrehozásánál kiszámítom az útvonalukat, és ők a kezdeti pozícióikból kiindulva ezek láncolatán haladnak végig egyesével a megadott időpillanatokban. Ez igaz a dinamikus falakra is. Itt az embereknek egyéni sebességet nem adtam meg paraméterül, így az útvonal kereső algoritmust még optimálisabbra dolgozhattam ki. Ekkor a négyzethálót a térnek pontos lenyomataként használva felhasználható az, hogy egy </w:t>
+      </w:r>
+      <w:proofErr w:type="spellStart"/>
+      <w:r>
+        <w:t>élszomszédos</w:t>
+      </w:r>
+      <w:proofErr w:type="spellEnd"/>
+      <w:r>
+        <w:t xml:space="preserve"> négyzetre történő átjutás egy embernek egy időegységbe telik, a csak egy közös csúccsal rendelkező mezőre ez az érték √2 időegység, az átlós mozgás miatt.</w:t>
+      </w:r>
+    </w:p>
+    <w:p>
+      <w:r>
+        <w:t xml:space="preserve">Az időegység minél kisebbnek való megválasztásával a szimuláció részletességét és pontosságát lehet növelni. A pontossághoz szükséges lenne az, hogy egyik időpillanatban még az egyik mezőn lehessen az illető, a másikban meg már a következőn. Viszont egy irracionális számmal dolgozni ezen esetben nehéz, mert számolni kéne azzal, hogy abban az időpillanatban ott volt már harmad időegységnyit, viszont tovább is állt már. Ezzel való számolást felesleges komplexitásnak véltem, mert megfelelő időegység megválasztásával ez mind kiküszöbölhető. Három megoldást fontoltam meg ebben a helyzetben. </w:t>
+      </w:r>
+      <w:r>
+        <w:t xml:space="preserve">Amikor 10.000 időegységbe, 5 időegységbe és 2 időegységbe kerül az </w:t>
+      </w:r>
+      <w:proofErr w:type="spellStart"/>
+      <w:r>
+        <w:t>élszomszédos</w:t>
+      </w:r>
+      <w:proofErr w:type="spellEnd"/>
+      <w:r>
+        <w:t xml:space="preserve"> mezőre áthaladás.</w:t>
+      </w:r>
+    </w:p>
+    <w:p>
+      <w:pPr>
+        <w:pStyle w:val="Cmsor3"/>
+      </w:pPr>
+      <w:bookmarkStart w:id="27" w:name="_Toc121412554"/>
+      <w:r>
+        <w:t>Időegység nagyságának megválasztása</w:t>
+      </w:r>
       <w:bookmarkEnd w:id="27"/>
-    </w:p>
-    <w:p>
-      <w:r>
-        <w:t xml:space="preserve">Az embereknek aktuális pozíciójuk van, de fontosabb, hogy van útpont láncolatuk is. A járókelők létrehozásánál kiszámítom az útvonalukat, és ők a kezdeti pozícióikból kiindulva ezek láncolatán haladnak végig egyesével a megadott időpillanatokban. Ez igaz a dinamikus falakra is. Itt az embereknek egyéni sebességet nem adtam meg paraméterül, így az útvonal kereső algoritmust még optimálisabbra dolgozhattam ki. Ekkor a négyzethálót a térnek pontos lenyomataként használva felhasználható az, hogy egy </w:t>
-      </w:r>
-      <w:proofErr w:type="spellStart"/>
-      <w:r>
-        <w:t>élszomszédos</w:t>
-      </w:r>
-      <w:proofErr w:type="spellEnd"/>
-      <w:r>
-        <w:t xml:space="preserve"> négyzetre történő átjutás egy embernek egy időegységbe telik, a csak egy közös csúccsal rendelkező mezőre ez az érték √2 időegység, az átlós mozgás miatt.</w:t>
-      </w:r>
-    </w:p>
-    <w:p>
-      <w:r>
-        <w:t xml:space="preserve">Az időegység minél kisebbnek való megválasztásával a szimuláció részletességét és pontosságát lehet növelni. A pontossághoz szükséges lenne az, hogy egyik időpillanatban még az egyik mezőn lehessen az illető, a másikban meg már a következőn. Viszont egy irracionális számmal dolgozni ezen esetben nehéz, mert számolni kéne azzal, hogy abban az időpillanatban ott volt már harmad időegységnyit, viszont tovább is állt már. Ezzel való számolást felesleges komplexitásnak véltem, mert megfelelő időegység megválasztásával ez mind kiküszöbölhető. Három megoldást fontoltam meg ebben a helyzetben. </w:t>
-      </w:r>
-      <w:r>
-        <w:t xml:space="preserve">Amikor 10.000 időegységbe, 5 időegységbe és 2 időegységbe kerül az </w:t>
-      </w:r>
-      <w:proofErr w:type="spellStart"/>
-      <w:r>
-        <w:t>élszomszédos</w:t>
-      </w:r>
-      <w:proofErr w:type="spellEnd"/>
-      <w:r>
-        <w:t xml:space="preserve"> mezőre áthaladás.</w:t>
-      </w:r>
-    </w:p>
-    <w:p>
-      <w:pPr>
-        <w:pStyle w:val="Cmsor3"/>
-      </w:pPr>
-      <w:bookmarkStart w:id="28" w:name="_Toc121412554"/>
-      <w:r>
-        <w:t>Időegység nagyságának megválasztása</w:t>
-      </w:r>
-      <w:bookmarkEnd w:id="28"/>
     </w:p>
     <w:p>
       <w:r>
@@ -9745,11 +9742,11 @@
       <w:pPr>
         <w:pStyle w:val="Cmsor3"/>
       </w:pPr>
-      <w:bookmarkStart w:id="29" w:name="_Toc121412555"/>
+      <w:bookmarkStart w:id="28" w:name="_Toc121412555"/>
       <w:r>
         <w:t>Időpillanatonként állapotképek</w:t>
       </w:r>
-      <w:bookmarkEnd w:id="29"/>
+      <w:bookmarkEnd w:id="28"/>
     </w:p>
     <w:p>
       <w:r>
@@ -9806,11 +9803,11 @@
       <w:pPr>
         <w:pStyle w:val="Cmsor3"/>
       </w:pPr>
-      <w:bookmarkStart w:id="30" w:name="_Toc121412556"/>
+      <w:bookmarkStart w:id="29" w:name="_Toc121412556"/>
       <w:r>
         <w:t>Falak a játéktérben</w:t>
       </w:r>
-      <w:bookmarkEnd w:id="30"/>
+      <w:bookmarkEnd w:id="29"/>
     </w:p>
     <w:p>
       <w:r>
@@ -9839,11 +9836,11 @@
       <w:pPr>
         <w:pStyle w:val="Cmsor3"/>
       </w:pPr>
-      <w:bookmarkStart w:id="31" w:name="_Toc121412557"/>
+      <w:bookmarkStart w:id="30" w:name="_Toc121412557"/>
       <w:r>
         <w:t>Ütközések elkerülésének megvalósítása</w:t>
       </w:r>
-      <w:bookmarkEnd w:id="31"/>
+      <w:bookmarkEnd w:id="30"/>
     </w:p>
     <w:p>
       <w:r>
@@ -9966,11 +9963,11 @@
       <w:pPr>
         <w:pStyle w:val="Cmsor3"/>
       </w:pPr>
-      <w:bookmarkStart w:id="32" w:name="_Toc121412558"/>
+      <w:bookmarkStart w:id="31" w:name="_Toc121412558"/>
       <w:r>
         <w:t>Útvonalkereső algoritmus megalkotás</w:t>
       </w:r>
-      <w:bookmarkEnd w:id="32"/>
+      <w:bookmarkEnd w:id="31"/>
     </w:p>
     <w:p>
       <w:r>
@@ -10067,65 +10064,90 @@
       <w:pPr>
         <w:pStyle w:val="Cmsor3"/>
       </w:pPr>
-      <w:bookmarkStart w:id="33" w:name="_Toc121412559"/>
+      <w:bookmarkStart w:id="32" w:name="_Toc121412559"/>
       <w:r>
         <w:t>Megmaradt problémák orvoslása</w:t>
       </w:r>
+      <w:bookmarkEnd w:id="32"/>
+    </w:p>
+    <w:p>
+      <w:r>
+        <w:t>Ez a</w:t>
+      </w:r>
+      <w:r>
+        <w:t xml:space="preserve"> megoldás nem oldotta meg az el nem érhető mezők problémáját, arra egy maximális időlimitet és távolságlimitet adtam meg az algoritmusnak. </w:t>
+      </w:r>
+      <w:r>
+        <w:t xml:space="preserve">A </w:t>
+      </w:r>
+      <w:r>
+        <w:t xml:space="preserve">valóságban is az emberek gyakran meggondolják magukat, ha ésszerűtlen útvonalat kéne bejárniuk, vagy forgalom nélkül az idejének többszörösét venné </w:t>
+      </w:r>
+      <w:r>
+        <w:t xml:space="preserve">igénybe </w:t>
+      </w:r>
+      <w:r>
+        <w:t>az, hogy megtegye ugyan azt az utat. Ezért az algoritmusnak megadtam a</w:t>
+      </w:r>
+      <w:r>
+        <w:t xml:space="preserve"> pályamezők</w:t>
+      </w:r>
+      <w:r>
+        <w:t xml:space="preserve"> számának kétszeresét távolságlimitnek, és a háromszorosát időlimitnek. Így teret engedtem komplex útvonalaknak is, de a feleslegesen bonyolultakat kiszűrtem.</w:t>
+      </w:r>
+    </w:p>
+    <w:p>
+      <w:pPr>
+        <w:pStyle w:val="Cmsor3"/>
+      </w:pPr>
+      <w:bookmarkStart w:id="33" w:name="_Toc121412560"/>
+      <w:r>
+        <w:t>Első program eredménye</w:t>
+      </w:r>
       <w:bookmarkEnd w:id="33"/>
     </w:p>
     <w:p>
       <w:r>
-        <w:t xml:space="preserve">Ezen megoldás nem oldotta meg az el nem érhető mezők problémáját, arra egy maximális időlimitet és távolságlimitet adtam meg az algoritmusnak. Ezen megoldásom nem kibúvás a feladat alól, mert a valóságban is az emberek gyakran meggondolják magukat, ha ésszerűtlen útvonalat kéne bejárniuk, vagy forgalom nélkül az idejének többszörösét venné az, hogy megtegye ugyan azt az utat. Ezért az algoritmusnak megadtam a pálya </w:t>
+        <w:t xml:space="preserve">A kezdeti kikötések mind abban segítettek, hogy koncentráltan az ütközések elkerülésével tudjak foglalkozni. Erre az első program teljesen elégséges volt, viszont a mezőkre bontott térrel nem lehet valóságos szimulációt megoldani. Ezért a diszkrét értékeket el kell engednem a következő programban. Az útvonalkeresés eleve elrendeltetett a járókelő létrehozása során. Ez időpillanatokra osztott környezetben </w:t>
+      </w:r>
+      <w:r>
+        <w:lastRenderedPageBreak/>
+        <w:t xml:space="preserve">megvalósítható kis állapottéren, viszont a mezők megszüntetésével ez az állapottér </w:t>
       </w:r>
       <w:proofErr w:type="gramStart"/>
       <w:r>
-        <w:t>mezőinek</w:t>
+        <w:t>nagyságrendekkel</w:t>
       </w:r>
       <w:proofErr w:type="gramEnd"/>
       <w:r>
-        <w:t xml:space="preserve"> számának kétszeresét távolságlimitnek, és a háromszorosát időlimitnek. Így teret engedtem komplex útvonalaknak is, de a feleslegesen bonyolultakat kiszűrtem.</w:t>
+        <w:t xml:space="preserve"> több állapottal fog rendelkezni, amit memóriában eltárolni már nem lehetséges. A megalkotott algoritmus a mezőket használta fel gráfnak, így átemelni nehéz egy az egyben, viszont fontos tanulság volt számomra, hogy az ütközések elkerülésének megold</w:t>
+      </w:r>
+      <w:r>
+        <w:t>ását komplex probléma globálisan</w:t>
+      </w:r>
+      <w:r>
+        <w:t xml:space="preserve"> előre kiszámolni, ezért a következő programban időpillanatról időpillanatra, lokálisan tervezem megoldani a problémakört. </w:t>
       </w:r>
     </w:p>
     <w:p>
       <w:pPr>
         <w:pStyle w:val="Cmsor3"/>
       </w:pPr>
-      <w:bookmarkStart w:id="34" w:name="_Toc121412560"/>
-      <w:r>
-        <w:t>Első program eredménye</w:t>
+      <w:bookmarkStart w:id="34" w:name="_Toc121412561"/>
+      <w:r>
+        <w:t>Megalkotott program grafikus felülete</w:t>
       </w:r>
       <w:bookmarkEnd w:id="34"/>
     </w:p>
     <w:p>
       <w:r>
-        <w:t xml:space="preserve">A kezdeti kikötések mind abban segítettek, hogy koncentráltan az ütközések elkerülésével tudjak foglalkozni. Erre az első program teljesen elégséges volt, viszont a mezőkre bontott térrel nem lehet valóságos szimulációt megoldani. Ezért a diszkrét értékeket el kell engednem a következő programban. Az útvonalkeresés eleve </w:t>
-      </w:r>
-      <w:r>
-        <w:lastRenderedPageBreak/>
-        <w:t xml:space="preserve">elrendeltetett a járókelő létrehozása során. Ez időpillanatokra osztott környezetben megvalósítható kis állapottéren, viszont a mezők megszüntetésével ez az állapottér </w:t>
-      </w:r>
-      <w:proofErr w:type="gramStart"/>
-      <w:r>
-        <w:t>nagyságrendekkel</w:t>
-      </w:r>
-      <w:proofErr w:type="gramEnd"/>
-      <w:r>
-        <w:t xml:space="preserve"> több állapottal fog rendelkezni, amit memóriában eltárolni már nem lehetséges. A megalkotott algoritmus a mezőket használta fel gráfnak, így átemelni nehéz egy az egyben, viszont fontos tanulság volt számomra, hogy az ütközések elkerülésének megoldása komplex probléma globálisan, előre kiszámolni, ezért a következő programban időpillanatról időpillanatra, lokálisan tervezem megoldani a problémakört. </w:t>
-      </w:r>
-    </w:p>
-    <w:p>
-      <w:pPr>
-        <w:pStyle w:val="Cmsor3"/>
-      </w:pPr>
-      <w:bookmarkStart w:id="35" w:name="_Toc121412561"/>
-      <w:r>
-        <w:t>Megalkotott program grafikus felülete</w:t>
-      </w:r>
-      <w:bookmarkEnd w:id="35"/>
-    </w:p>
-    <w:p>
-      <w:r>
-        <w:t>A megalkotott program grafikus felületét is véglegesítettem. Az emberek színes körök, akik a színüknek megfelelő sarokba haladnak. A szürke körök a falak.</w:t>
+        <w:t xml:space="preserve">A megalkotott program grafikus felületét is véglegesítettem. Az emberek színes körök, akik </w:t>
+      </w:r>
+      <w:r>
+        <w:t>előre, a színüknek meghatározott</w:t>
+      </w:r>
+      <w:r>
+        <w:t xml:space="preserve"> sarokba haladnak. A szürke körök a falak.</w:t>
       </w:r>
     </w:p>
     <w:p>
@@ -10207,24 +10229,37 @@
       <w:pPr>
         <w:pStyle w:val="Cmsor1"/>
       </w:pPr>
-      <w:bookmarkStart w:id="36" w:name="_Toc121412562"/>
+      <w:bookmarkStart w:id="35" w:name="_Toc121412562"/>
       <w:r>
         <w:lastRenderedPageBreak/>
         <w:t>Második program</w:t>
       </w:r>
-      <w:bookmarkEnd w:id="36"/>
-    </w:p>
-    <w:p>
-      <w:r>
-        <w:t xml:space="preserve">Ezen programomat négy jól elkülöníthető részre lehet osztani. A navigációs háló csúcsainak, azaz a teret határoló síkidomok létrehozásáért felelős része az első rész, amely az alaprajzot </w:t>
-      </w:r>
-      <w:proofErr w:type="spellStart"/>
-      <w:r>
-        <w:t>figyelembevéve</w:t>
-      </w:r>
-      <w:proofErr w:type="spellEnd"/>
-      <w:r>
-        <w:t xml:space="preserve"> képes megalkotni </w:t>
+      <w:bookmarkEnd w:id="35"/>
+    </w:p>
+    <w:p>
+      <w:r>
+        <w:t>Ezt a</w:t>
+      </w:r>
+      <w:r>
+        <w:t xml:space="preserve"> programomat négy jól elkülöníthető részre lehet osztani. A navigációs háló csúcsainak, azaz a teret határoló síkido</w:t>
+      </w:r>
+      <w:r>
+        <w:t>mok létrehozásáért felelős rész,</w:t>
+      </w:r>
+      <w:r>
+        <w:t xml:space="preserve"> az első rész</w:t>
+      </w:r>
+      <w:r>
+        <w:t>e a programnak</w:t>
+      </w:r>
+      <w:r>
+        <w:t>, amely az alaprajzot figyelembe</w:t>
+      </w:r>
+      <w:r>
+        <w:t xml:space="preserve"> </w:t>
+      </w:r>
+      <w:r>
+        <w:t xml:space="preserve">véve képes megalkotni </w:t>
       </w:r>
       <w:r>
         <w:t>ezeket a</w:t>
@@ -10239,7 +10274,10 @@
         <w:t xml:space="preserve">ló síkidomokat. A második része az, ami a határoló síkidomok által alkotott teret háromszögekre bontja. A harmadik része az, ami keretet ad </w:t>
       </w:r>
       <w:r>
-        <w:t>ezeknek a</w:t>
+        <w:t>ennek</w:t>
+      </w:r>
+      <w:r>
+        <w:t xml:space="preserve"> a</w:t>
       </w:r>
       <w:r>
         <w:t xml:space="preserve"> háromszöghálónak, helyiségeket köt össze és tárol el róluk különböző adatokat. Továbbá van a fő feladatot megvalósító negyedik része a programnak, amely a járókelők eltárolásáért, és a mozgatásukért felelős. Az utolsó kettő szorosabban összetartozik, és komplexitásában megegyezik az első két résszel.</w:t>
@@ -10259,16 +10297,31 @@
       <w:pPr>
         <w:pStyle w:val="Cmsor2"/>
       </w:pPr>
-      <w:bookmarkStart w:id="37" w:name="_Toc121412563"/>
+      <w:bookmarkStart w:id="36" w:name="_Toc121412563"/>
       <w:r>
         <w:lastRenderedPageBreak/>
         <w:t>Navigációs hálót határoló síkidomok létrehozása</w:t>
       </w:r>
-      <w:bookmarkEnd w:id="37"/>
-    </w:p>
-    <w:p>
-      <w:r>
-        <w:t>A határoló síkidomok azon sokszögek lesznek a helyszín síkjára vetítve, amelyeken a járókelők középpontja tartózkodhat. Ennek okán a járókelők szélességével ez szorosan összefügg, ugyanis az alaprajz csak a falakat tartalmazza, a járókelők szélességével nem számol. Ezért a létrehozott határoló síkidomok a különböző szélességű járókelőkre mind mások. A létrehozott síkidomokat a falakat leíró síkidomoktól pontosan egy megadott távolságra lévő pontok halmaza képzi. Egy kör alakú fal - például egy oszlop - esetében az létrehozott síkidom egy nagyobb sugarú kör lenne. Egy téglalap alakú fal esetében egy téglalapot ad vissza, viszont szélesebbet, és hosszabbat, de minden toldását a sarkoknál lekerekíti (11. ábra). Ennek két megoldását alkottam meg. Először én adtam meg ezt a létrehozott csúcshálót, és ahhoz rendeltem a falakat, ami remekül működött, de nem ez az elvárt iránya a folyamatnak, és kézzel kellett volna megalkotnom különböző szélességű járókelőkre minden egyes ilyen csúcspont halmazt.</w:t>
+      <w:bookmarkEnd w:id="36"/>
+    </w:p>
+    <w:p>
+      <w:r>
+        <w:t xml:space="preserve">A határoló síkidomok azon sokszögek lesznek a helyszín síkjára vetítve, amelyeken a járókelők középpontja tartózkodhat. </w:t>
+      </w:r>
+      <w:r>
+        <w:t>Emiatt</w:t>
+      </w:r>
+      <w:r>
+        <w:t xml:space="preserve"> a járókelők szélességével ez szorosan összefügg, ugyanis az alaprajz csak a falakat tartalmazza, a járókelők szélességével nem számol. Ezért a létrehozott határoló síkidomok a különböző szélességű járókelőkre mind mások. A létrehozott síkidomokat a falakat leíró síkidomoktól pontosan egy megadott távolságra lévő pontok halmaza képzi. Egy kör alakú fal - például egy oszlop - esetében a létrehozott síkidom egy nagyobb sugarú kör lenne. Egy téglalap alakú fal esetében egy téglalapot ad vissza, viszont szélesebbet, és hosszabbat, de minden</w:t>
+      </w:r>
+      <w:r>
+        <w:t xml:space="preserve"> toldását a sarkoknál lekerekít</w:t>
+      </w:r>
+      <w:r>
+        <w:t xml:space="preserve"> (11. ábra). Ennek két megoldását alkottam meg. Először én adtam meg ezt a létrehozott csúcshálót, és ahhoz rendeltem a falakat, ami remekül működött, de nem ez az elvárt iránya a folyamatnak, és kézzel kellett volna megalkotnom különböző szélességű járókelőkre minden egyes ilyen csúcspont halmazt.</w:t>
+      </w:r>
+      <w:r>
+        <w:t xml:space="preserve"> Második megoldásom során ezt automatizáltam.</w:t>
       </w:r>
     </w:p>
     <w:p>
@@ -10356,15 +10409,13 @@
         <w:t xml:space="preserve">. ábra </w:t>
       </w:r>
       <w:r>
-        <w:t xml:space="preserve">Kívülről és belülről bejárható téglalap alakú falak határoló </w:t>
-      </w:r>
-      <w:proofErr w:type="spellStart"/>
-      <w:r>
-        <w:t>síkidomjai</w:t>
-      </w:r>
-      <w:proofErr w:type="spellEnd"/>
-      <w:r>
-        <w:t xml:space="preserve"> </w:t>
+        <w:t>Kívülről és belülről bejárható téglalap alakú falak hat</w:t>
+      </w:r>
+      <w:r>
+        <w:t>ároló síkidom</w:t>
+      </w:r>
+      <w:r>
+        <w:t xml:space="preserve">ai </w:t>
       </w:r>
       <w:r>
         <w:br/>
@@ -10382,13 +10433,11 @@
         <w:t>belülről</w:t>
       </w:r>
       <w:r>
-        <w:t xml:space="preserve"> járható be a síkidom, akkor téglalap lesz a határoló </w:t>
-      </w:r>
-      <w:proofErr w:type="spellStart"/>
-      <w:r>
-        <w:t>síkidomja</w:t>
-      </w:r>
-      <w:proofErr w:type="spellEnd"/>
+        <w:t xml:space="preserve"> járható be a síkidom, akkor té</w:t>
+      </w:r>
+      <w:r>
+        <w:t>glalap lesz a határoló síkidom</w:t>
+      </w:r>
     </w:p>
     <w:p>
       <w:pPr>
@@ -10404,16 +10453,22 @@
       <w:pPr>
         <w:pStyle w:val="Cmsor3"/>
       </w:pPr>
-      <w:bookmarkStart w:id="38" w:name="_Toc121412564"/>
+      <w:bookmarkStart w:id="37" w:name="_Toc121412564"/>
       <w:r>
         <w:lastRenderedPageBreak/>
         <w:t>A navigációs háló háromszögeinek létrehozása</w:t>
       </w:r>
-      <w:bookmarkEnd w:id="38"/>
-    </w:p>
-    <w:p>
-      <w:r>
-        <w:t xml:space="preserve">Második megoldásom során ezt automatizáltam. A programrész paraméterül kap egy alaprajzot és egy hosszt, ami a járókelő szélességét írja le. Ennek alapján legenerálok különböző határoló síkidomokat, és ezeket adom tovább a második részének a programnak, ahol ezekkel a paraméterekkel a síkidomok közötti részt háromszögekre feldarabolja és hézagmentesen és átlapolódás </w:t>
+      <w:bookmarkEnd w:id="37"/>
+    </w:p>
+    <w:p>
+      <w:r>
+        <w:t>A programrész paraméterül kap egy alaprajzot és egy hosszt, ami a járókelő szélességét írja le. Ennek alapján legenerálok különböző határoló síkidomokat, és ezeket adom tovább a</w:t>
+      </w:r>
+      <w:r>
+        <w:t xml:space="preserve"> program</w:t>
+      </w:r>
+      <w:r>
+        <w:t xml:space="preserve"> második részének, ahol ezekkel a paraméterekkel a síkidomok közötti részt háromszögekre feldarabolja és hézagmentesen és átlapolódás </w:t>
       </w:r>
       <w:proofErr w:type="gramStart"/>
       <w:r>
@@ -10493,20 +10548,24 @@
         <w:fldChar w:fldCharType="end"/>
       </w:r>
       <w:r>
-        <w:t xml:space="preserve">. ábra Az IB413-as terem határoló </w:t>
-      </w:r>
-      <w:proofErr w:type="spellStart"/>
-      <w:r>
-        <w:t>síkidomjai</w:t>
-      </w:r>
-      <w:proofErr w:type="spellEnd"/>
+        <w:t>. ábra Az IB</w:t>
+      </w:r>
+      <w:r>
+        <w:t>413-as terem határoló síkidomai</w:t>
+      </w:r>
       <w:r>
         <w:t xml:space="preserve"> és falai</w:t>
       </w:r>
     </w:p>
     <w:p>
       <w:r>
-        <w:t>A síkidomok oldalait követve alkotja meg az itt alkalmazott algoritmus a navigációs háló szélét alkotó csúcsokat. Két szabályt alkalmaztam. Az új pontok a következő vizsgált két oldal szögfelezőjén helyezkedjen el, és az oldalaktól a megadott távolságra. Ez egy geometriai probléma, amire képletet hoztam létre.</w:t>
+        <w:t>A síkidomok oldalait követve alkotja meg az itt alkalmazott algoritmus a navigációs háló szélét alkotó csúcsokat. Két szabályt alkalmaztam. Az új pontok a következő vizsgált két olda</w:t>
+      </w:r>
+      <w:r>
+        <w:t>l szögfelezőjén helyezkedjen el</w:t>
+      </w:r>
+      <w:r>
+        <w:t xml:space="preserve"> és az oldalaktól a megadott távolságra. Ez egy geometriai probléma, amire képletet hoztam létre.</w:t>
       </w:r>
     </w:p>
     <w:p>
@@ -10758,20 +10817,21 @@
     <w:p>
       <w:r>
         <w:lastRenderedPageBreak/>
-        <w:t xml:space="preserve"> A másik szabály az az, hogy kiszögelléseknél a síkidomnak körívet kellene tartalmaznia. Ezt én három csúccsal cseréltem fel, a csúcsszám minimalizálása érdekében. A három csúcs közül a középső az előző szabály alkotta csúcs, a másik kettő meg a két oldal közös csúcsától az oldalakra merőlegesen adott távolságra elhelyezkedő pontok adják. (11. ábra belső téglalap határoló </w:t>
-      </w:r>
-      <w:proofErr w:type="spellStart"/>
-      <w:r>
-        <w:t>síkidomjának</w:t>
-      </w:r>
-      <w:proofErr w:type="spellEnd"/>
-      <w:r>
-        <w:t xml:space="preserve"> sarkai)</w:t>
-      </w:r>
-    </w:p>
-    <w:p>
-      <w:r>
-        <w:t xml:space="preserve">Ezen szabályok alapján egy emelet alaprajzát fel tudja dolgozni helyesen a program. Nagyon széles emberek esetében lehetne ezzel csak probléma. Ugyanis akkor fel kéne készítenem olyan esetekre is a programot, amikor egy szoba elérhetetlen az illető számára, mert az ajtón nem fér be. Ekkor a létrehozott síkidomok metszenék egymást, és megfelelő vágást kellene </w:t>
+        <w:t xml:space="preserve"> A másik szabály az az, hogy kiszögelléseknél a síkidomnak körívet kellene tartalmaznia. Ezt én három csúccsal cseréltem fel, a csúcsszám minimalizálása érdekében. A három csúcs közül a középső az előző szabály alkotta csúcs, a másik kettő meg a két oldal közös csúcsától az oldalakra merőlegesen adott távolságra elhelyezkedő pontok adják. (11. ábra </w:t>
+      </w:r>
+      <w:r>
+        <w:t>belső téglalap határoló síkidom</w:t>
+      </w:r>
+      <w:r>
+        <w:t>ának sarkai)</w:t>
+      </w:r>
+    </w:p>
+    <w:p>
+      <w:r>
+        <w:t>Az említett két szabály</w:t>
+      </w:r>
+      <w:r>
+        <w:t xml:space="preserve"> alapján egy emelet alaprajzát fel tudja dolgozni helyesen a program. Nagyon széles emberek esetében lehetne ezzel csak probléma. Ugyanis akkor fel kéne készítenem olyan esetekre is a programot, amikor egy szoba elérhetetlen az illető számára, mert az ajtón nem fér be. Ekkor a létrehozott síkidomok metszenék egymást, és megfelelő vágást kellene </w:t>
       </w:r>
       <w:proofErr w:type="gramStart"/>
       <w:r>
@@ -10779,58 +10839,80 @@
       </w:r>
       <w:proofErr w:type="gramEnd"/>
       <w:r>
-        <w:t xml:space="preserve"> közöttük. Erre nem tértem ki a munkám során, mert a 30 és 50 cm széles emberek esetében erre nem volt szükségem. Egy emelt alaprajzát emberekre tervezik, ezért nem merülnek fel szélsőséges esetek. Egyetlen esetre készítettem fel a programom ezen részét csak, amikor ajtókeretekről van szó, amelyek csak keskenyen </w:t>
-      </w:r>
-      <w:proofErr w:type="spellStart"/>
-      <w:r>
-        <w:t>szögellnek</w:t>
-      </w:r>
-      <w:proofErr w:type="spellEnd"/>
-      <w:r>
-        <w:t xml:space="preserve"> ki a falból. Ekkor a kiszögelléseknél lévő első és utolsó csúcs lehet, hogy közelebb kerül a falhoz, mint az ember szélessége. Ezt a problémát ennek külön ellenőrzésével oldottam meg, azaz nem csak a két vizsgált oldal távolságát vettem alapul, hanem az azt megelőzőt is és az azt követőt is. Ezzel a vizsgálattal megoldottam minden felmerült problémát az egyetem I épület 4. emeletének lemodellezésénél.</w:t>
+        <w:t xml:space="preserve"> közöttük. Erre nem tértem ki a munkám során, mert a 30 és 50 cm széles emberek esetében erre nem volt szükségem. Egy emel</w:t>
+      </w:r>
+      <w:r>
+        <w:t>e</w:t>
+      </w:r>
+      <w:r>
+        <w:t>t alaprajzát emberekre tervezik, ezért nem merülnek fel szélsőséges esetek. Egyetlen esetre készítettem fel a programom ezen részét csak, amikor ajtókeretekről van szó, amelyek csak keskenyen szögell</w:t>
+      </w:r>
+      <w:r>
+        <w:t>e</w:t>
+      </w:r>
+      <w:r>
+        <w:t>nek ki a falból. Ekkor a kiszögelléseknél lévő első és utolsó csúcs lehet, hogy közelebb kerül a falhoz, mint az ember szélessége. Ezt a problémát ennek külön ellenőrzésével oldottam meg, azaz nem csak a két vizsgált oldal távolságát vettem alapul, hanem az azt megelőzőt is és az azt követőt is. Ezzel a vizsgálattal megoldottam minden felmerült problémát az egyetem I épület 4. emeletének lemodellezésénél.</w:t>
       </w:r>
     </w:p>
     <w:p>
       <w:pPr>
         <w:pStyle w:val="Cmsor3"/>
       </w:pPr>
-      <w:bookmarkStart w:id="39" w:name="_Toc121412565"/>
+      <w:bookmarkStart w:id="38" w:name="_Toc121412565"/>
       <w:r>
         <w:t>A bejárható tér háromszögekre bontása</w:t>
       </w:r>
-      <w:bookmarkEnd w:id="39"/>
-    </w:p>
-    <w:p>
-      <w:r>
-        <w:t xml:space="preserve">Az irodalomkutatás során kifejtettem, hogy miként lehet ezt a problémát megoldani könnyen. Azt abban a részben nem fejtettem ki, hogy nem annyira </w:t>
-      </w:r>
-      <w:proofErr w:type="gramStart"/>
-      <w:r>
-        <w:t>könnyű</w:t>
-      </w:r>
-      <w:proofErr w:type="gramEnd"/>
-      <w:r>
-        <w:t xml:space="preserve"> mint a leírtak. A „fülező” módszer – (13. ábra) amit leírtam, de itt röviden újra leírom - csak leírva egyszerű elgondolás. a módszer során két szomszédos oldalt kívánok mindig kiválasztani a határoló síkidomokból, és megnézem, hogy a nem közös csúcsukat összekötő szakasszal alkotott háromszög jó-e a tér lefedésére. Ha igen, akkor az új szakaszt hozzáadja a határoló síkidomokhoz a két kiválasztott szakasz helyére illesztve. Így minden behúzott szakasszal kettőt kitöröl, azaz lépésenként egyre kevesebb él lesz, így véges számú </w:t>
-      </w:r>
-      <w:proofErr w:type="spellStart"/>
-      <w:r>
-        <w:t>kezdőél</w:t>
-      </w:r>
-      <w:proofErr w:type="spellEnd"/>
-      <w:r>
-        <w:t xml:space="preserve"> esetén véges futás idejű az algoritmus. Ez az algoritmus akkor nem jó, ha a </w:t>
-      </w:r>
-      <w:proofErr w:type="spellStart"/>
-      <w:r>
-        <w:t>határolósíkidomokból</w:t>
-      </w:r>
-      <w:proofErr w:type="spellEnd"/>
-      <w:r>
-        <w:t xml:space="preserve"> több is van, ekkor ugyanis össze kell őket olvasztani eggyé. Ha nem tenné meg az algoritmus az elején ezt a lépést, akkor nem találna akár egyetlen egy megfelelő behúzható szakaszt. Példa erre egy négyzet alakú ajtó nélküli </w:t>
+      <w:bookmarkEnd w:id="38"/>
+    </w:p>
+    <w:p>
+      <w:r>
+        <w:t xml:space="preserve">Az irodalomkutatás </w:t>
+      </w:r>
+      <w:r>
+        <w:t xml:space="preserve">leírása </w:t>
+      </w:r>
+      <w:r>
+        <w:t>során kifejtettem, hogy miként lehet ezt a problémát megoldani könnyen. Azt abban a részben nem fejtettem ki, hogy</w:t>
+      </w:r>
+      <w:r>
+        <w:t xml:space="preserve"> ez</w:t>
+      </w:r>
+      <w:r>
+        <w:t xml:space="preserve"> nem annyira könnyű</w:t>
+      </w:r>
+      <w:r>
+        <w:t>,</w:t>
+      </w:r>
+      <w:r>
+        <w:t xml:space="preserve"> mint a leírtak. A „fülező” módszer – (13. ábra) amit leírtam, de itt röviden újra leírom - cs</w:t>
+      </w:r>
+      <w:r>
+        <w:t>ak leírva egyszerű elgondolás. A</w:t>
+      </w:r>
+      <w:r>
+        <w:t xml:space="preserve"> módszer során két szomszédos oldalt kívánok mindig kiválasztani a határoló síkidomokból, és megnézem, hogy a nem közös csúcsukat összekötő szakasszal alkotott háromszög jó-e a tér lefedésére. Ha igen, akkor az új szakaszt hozzáadja a határoló síkidomokhoz a két kiválasztott szakasz helyére illesztve. Így minden behúzott szakasszal kettőt kitöröl, azaz lépésenként egyre kev</w:t>
+      </w:r>
+      <w:r>
+        <w:t xml:space="preserve">esebb él lesz, így véges számú </w:t>
+      </w:r>
+      <w:r>
+        <w:t>él esetén véges futás idejű az algoritmus. Ez az algoritmus akkor nem jó, ha a határoló</w:t>
+      </w:r>
+      <w:r>
+        <w:t xml:space="preserve"> </w:t>
+      </w:r>
+      <w:r>
+        <w:t>síkidomokból több is van, ekkor ugyanis össze kell őket olvasztani eggyé. Ha nem tenné meg az algoritmus az elején ezt a lépést, akkor nem találna akár egyetlen egy megfelelő behúzható szakaszt</w:t>
+      </w:r>
+      <w:r>
+        <w:t xml:space="preserve"> sem</w:t>
+      </w:r>
+      <w:r>
+        <w:t xml:space="preserve">. Példa erre egy </w:t>
       </w:r>
       <w:r>
         <w:lastRenderedPageBreak/>
-        <w:t xml:space="preserve">szoba, amelyből egy téglalap ki van vágva. (11. ábra) Ekkor semelyik két szomszédos élből nem alkotható olyan háromszög, ami azt a teret fedi le, és csak is azt, amit le kívánok fedni. </w:t>
+        <w:t xml:space="preserve">négyzet alakú ajtó nélküli szoba, amelyből egy téglalap ki van vágva. (11. ábra) Ekkor semelyik két szomszédos élből nem alkotható olyan háromszög, ami azt a teret fedi le, és csak is azt, amit le kívánok fedni. </w:t>
       </w:r>
     </w:p>
     <w:p>
@@ -10954,35 +11036,51 @@
     </w:p>
     <w:p>
       <w:r>
-        <w:t>Ha a határoló síkidomokat nem dolgozza egybe az algoritmus, akkor ellenőrizni kell, hogy az új háromszög minden pontja a síkidomon belül van-e. Kiszögellés esetén nem a belső, hanem a külső teret fedné le. Egyéb esetben felmerülhet az is, hogy a szakasz elmetszi a síkidomnak egy másik szakaszát. Ez azt jelenti, hogy átlépi a falat valamilyen módon, ami szintén nem helyes. Ezen kívül viszont nem találtam problémát a megoldással. Az összeolvasztásnak a megoldása, és az egész helyett egy másik megoldást hoztam létre.</w:t>
-      </w:r>
-    </w:p>
-    <w:p>
-      <w:r>
-        <w:t>Itt először a határoló</w:t>
-      </w:r>
-      <w:r>
-        <w:t xml:space="preserve"> </w:t>
-      </w:r>
-      <w:r>
-        <w:t>síkidomok oldalain iteráltam végig. Mindegyik oldalhoz kerestem valamelyik másik síkidom olyan csúcsát, amellyel alkalmas háromszöget képes alkotni. Ekkor ezen háromszög azon két szakaszát eltároltam, amelyik nem a síkidom oldalát képezi. Ezt követően csak nagyon ritka esetben fordult elő olyan, hogy nem minden oldal esetében hozott létre egy háromszöget. Ezt követően azon háromszögeket hozza létre, amit csak egy síkidom csúcsaival lehet létrehozni. Ez a konkáv síkidomokra jellemző.</w:t>
-      </w:r>
-    </w:p>
-    <w:p>
-      <w:r>
-        <w:t xml:space="preserve">Ezt követően azon hátramaradó háromszögeket hozom létre, amelyek egyike sem szomszédos a másikkal a határoló síkidomok között. Itt az volt segítségemre, hogy </w:t>
+        <w:t>Ha a határoló síkidomokat nem dolgozza egybe az algoritmus, akkor ellenőrizni kell, hogy az új háromszög minden pontja a síkidomon belül van-e. Kiszögellés esetén nem a belső, hanem a külső teret fedné le. Egyéb esetben felmerülhet az is, hogy a szakasz elmetszi a síkidomnak egy másik szakaszát. Ez azt jelenti, hogy átlépi a falat valamilyen módon, ami szintén nem helyes. Ezen kívül viszont nem ta</w:t>
+      </w:r>
+      <w:r>
+        <w:t>láltam problémát a megoldással.</w:t>
+      </w:r>
+    </w:p>
+    <w:p>
+      <w:r>
+        <w:t>Másik megoldást alkottam meg. Ebben a megoldásban</w:t>
+      </w:r>
+      <w:r>
+        <w:t xml:space="preserve"> először a határoló</w:t>
+      </w:r>
+      <w:r>
+        <w:t xml:space="preserve"> </w:t>
+      </w:r>
+      <w:r>
+        <w:t xml:space="preserve">síkidomok oldalain iteráltam végig. Mindegyik oldalhoz kerestem valamelyik másik síkidom </w:t>
+      </w:r>
+      <w:r>
+        <w:t xml:space="preserve">egy </w:t>
+      </w:r>
+      <w:r>
+        <w:t>olyan csúcsát, amellyel alkalmas háromszöget képes alkotni. Ekkor ezen háromszög azon két szakaszát eltároltam, amelyik nem a síkidom oldalát képezi. Ezt követően csak nagyon ritka esetben fordult elő olyan, hogy nem minden oldal esetében hozott létre egy háromszöget. Ezt követően azon háromszögeket hozza létre, amit csak egy síkidom csúcsaival lehet létrehozni. Ez a konkáv síkidomokra jellemző.</w:t>
+      </w:r>
+    </w:p>
+    <w:p>
+      <w:r>
+        <w:t xml:space="preserve">Ezt követően azon hátramaradó háromszögeket hozom létre, amelyek egyike sem szomszédos a másikkal a határoló síkidomok között. Itt az volt segítségemre, hogy a létrehozott háromszögek egyes oldalai mindig kétszer szerepelnek az adatok között. </w:t>
       </w:r>
       <w:r>
         <w:lastRenderedPageBreak/>
-        <w:t xml:space="preserve">a létrehozott háromszögek egyes oldalai mindig kétszer szerepelnek az adatok között. Mert minden háromszög oldala egy másik háromszögével közös, vagy egy </w:t>
-      </w:r>
-      <w:proofErr w:type="spellStart"/>
-      <w:r>
-        <w:t>határolósíkidom</w:t>
-      </w:r>
-      <w:proofErr w:type="spellEnd"/>
-      <w:r>
-        <w:t xml:space="preserve"> oldal. Mind a kettő esetben kétszer kell szerepelnie az összes szakasznak. Amely nem szerepel kétszer, az biztos, hogy lefedetlen területeket határol.</w:t>
+        <w:t>Mert minden háromszög oldala egy másik háromszögével közös, vagy egy határoló</w:t>
+      </w:r>
+      <w:r>
+        <w:t xml:space="preserve"> </w:t>
+      </w:r>
+      <w:r>
+        <w:t>síkidom oldal</w:t>
+      </w:r>
+      <w:r>
+        <w:t>a</w:t>
+      </w:r>
+      <w:r>
+        <w:t>. Mind a kettő esetben kétszer kell szerepelnie az összes szakasznak. Amely nem szerepel kétszer, az biztos, hogy lefedetlen területeket határol.</w:t>
       </w:r>
     </w:p>
     <w:p>
@@ -11062,7 +11160,16 @@
     </w:p>
     <w:p>
       <w:r>
-        <w:t xml:space="preserve">Sajnos a számítások valamennyire pontatlanok, olyan </w:t>
+        <w:t>A</w:t>
+      </w:r>
+      <w:r>
+        <w:t xml:space="preserve"> számítások valamennyire pontatlanok</w:t>
+      </w:r>
+      <w:r>
+        <w:t xml:space="preserve"> voltak</w:t>
+      </w:r>
+      <w:r>
+        <w:t xml:space="preserve">, olyan </w:t>
       </w:r>
       <m:oMath>
         <m:sSup>
@@ -11093,11 +11200,162 @@
         </m:sSup>
       </m:oMath>
       <w:r>
-        <w:t xml:space="preserve"> nagyságrendű számítási pontatlansággal kellett néha dolgoznom. Ezt epszilonnak megválasztottam, és ez volt az a maximális eltérés, amikor még két értéket egyenlőnek véltem. A pontatlanság komoly problémát okozott, főképp közeli, és közel párhuzamos szakaszok esetében. Ekkor ugyanis tévesen metszőnek vélte a szakaszokat. Sajnos ezt kiküszöbölni nem tudtam, ezért plusz egy utolsó háromszögelést végzek. A megmaradó nem lefedett területeken már nem háromszögeket hozok létre, hanem csak néhány átlót adok eredményül, amelyek nem metszik egymást, és több átlót nem is lehet behúzni rajtuk kívül. Ekkor minden a síkot – egy módon – lefedő háromszög szakaszát ismerem. Ezen szakaszok halmaza elégséges ahhoz, hogy létrehozzam a háromszögeket, vagy csak az útvonalkereséshez szükséges navigációs hálót. Ahhoz külön el kell tárolni a </w:t>
-      </w:r>
+        <w:t xml:space="preserve"> nagyságrendű számítási pontatlansággal kellett néha dolgoznom. Ezt epszilonnak megválasztottam, és</w:t>
+      </w:r>
+      <w:r>
+        <w:t xml:space="preserve"> ez volt az a maximális eltérés,</w:t>
+      </w:r>
+      <w:r>
+        <w:t xml:space="preserve"> amikor még két értéket egyenlőnek véltem. A pontatlanság komoly problémát okozott, főképp közeli, és közel párhuzamos szakaszok esetében. Ekkor ugyanis tévesen metszőnek vélte a szakaszokat. Sajnos ezt kiküszöbölni nem tudtam, ezért </w:t>
+      </w:r>
+      <w:r>
+        <w:t>még</w:t>
+      </w:r>
+      <w:r>
+        <w:t xml:space="preserve"> egy utolsó háromszögelést végzek. A megmaradó nem lefedett területeken már nem háromszögeket hozok létre, hanem csak néhány átlót adok eredményül, amelyek nem metszik egymást, és több átlót nem is lehet behúzni </w:t>
+      </w:r>
+      <w:r>
+        <w:t>ezeken</w:t>
+      </w:r>
+      <w:r>
+        <w:t xml:space="preserve"> kívül. Ekkor minden a síkot – egy módon – lefedő háromszög szakaszát ismerem. Ezen szakaszok halmaza elégséges ahhoz, hogy létrehozzam a háromszögeket, vagy csak az útvonalkereséshez szü</w:t>
+      </w:r>
+      <w:r>
+        <w:t>kséges navigációs hálót. K</w:t>
+      </w:r>
+      <w:r>
+        <w:t xml:space="preserve">ülön el kell tárolni a határoló síkidomok oldalait is, ami a kiindulási adata volt </w:t>
+      </w:r>
+      <w:r>
+        <w:t>ennek a</w:t>
+      </w:r>
+      <w:r>
+        <w:t xml:space="preserve"> résznek, így azzal nincs külön probléma.</w:t>
+      </w:r>
+    </w:p>
+    <w:p>
       <w:r>
         <w:lastRenderedPageBreak/>
-        <w:t xml:space="preserve">határoló síkidomok oldalait is, ami a kiindulási adata volt </w:t>
+        <w:t xml:space="preserve">A megoldás hatékonysága abban rejlik, hogy szobánként végzem a háromszögelést. Ezzel a teljes emelet hálóját fel tudtam darabolni kisebb részekre. Kisebb részekre darabolva egyszerre kevesebb csúcs között kellett háromszögeket alkotnom, ami a bemeneti paramétere lényegében az algoritmusnak és az </w:t>
+      </w:r>
+      <w:proofErr w:type="spellStart"/>
+      <w:r>
+        <w:t>időkomplexitás</w:t>
+      </w:r>
+      <w:proofErr w:type="spellEnd"/>
+      <w:r>
+        <w:t xml:space="preserve"> függvényének paraméter</w:t>
+      </w:r>
+      <w:r>
+        <w:t>e is</w:t>
+      </w:r>
+      <w:r>
+        <w:t xml:space="preserve"> így. Ezért ezt csökkentve az algoritmus futásidejét csökkentettem, ezzel nem az algoritmus, hanem az algoritmus használatának hatékonyságát növeltem meg.</w:t>
+      </w:r>
+    </w:p>
+    <w:p>
+      <w:pPr>
+        <w:pStyle w:val="Cmsor3"/>
+      </w:pPr>
+      <w:bookmarkStart w:id="39" w:name="_Toc121412566"/>
+      <w:r>
+        <w:t>A szobák emeletté alakítása</w:t>
+      </w:r>
+      <w:bookmarkEnd w:id="39"/>
+    </w:p>
+    <w:p>
+      <w:r>
+        <w:t xml:space="preserve">Fontos, hogy az útvonalkeresés során ne a teljes emeletet adjam meg a bejárható térnek az algoritmusnak, hanem lehetőleg szobákra bontva legyen ez megoldva. A szobák kapcsolati rendszerén keresztül nem kell foglalkozni más helyiségek háromszöghálójával. Egy szobának van egy alaprajza, egy azonosítója, az alaprajzához hozzárendelt néhány kijárata, és hogy azok melyik másik helyiségekbe vezetnek. Ezen kívül a szobának van egy kapacitása, amely nem egy szám, hanem a szobában a diákoknak és az oktatóknak van külön helyük, ami a kapacitását adja a szobának. Továbbá a helyiségnek van egy tulajdonsága, ami azt mondja meg, hogy átjárásra használható-e. A szobákban a helyeknek van egy pozíciójuk és egy igaz/hamis értékük, hogy foglalt-e. </w:t>
+      </w:r>
+    </w:p>
+    <w:p>
+      <w:pPr>
+        <w:pStyle w:val="Kp"/>
+      </w:pPr>
+      <w:r>
+        <w:rPr>
+          <w:noProof/>
+          <w:lang w:eastAsia="hu-HU"/>
+        </w:rPr>
+        <w:drawing>
+          <wp:inline distT="0" distB="0" distL="0" distR="0" wp14:anchorId="695E81F3" wp14:editId="69AC35B8">
+            <wp:extent cx="5391150" cy="1943100"/>
+            <wp:effectExtent l="0" t="0" r="0" b="0"/>
+            <wp:docPr id="7" name="Kép 7"/>
+            <wp:cNvGraphicFramePr>
+              <a:graphicFrameLocks xmlns:a="http://schemas.openxmlformats.org/drawingml/2006/main" noChangeAspect="1"/>
+            </wp:cNvGraphicFramePr>
+            <a:graphic xmlns:a="http://schemas.openxmlformats.org/drawingml/2006/main">
+              <a:graphicData uri="http://schemas.openxmlformats.org/drawingml/2006/picture">
+                <pic:pic xmlns:pic="http://schemas.openxmlformats.org/drawingml/2006/picture">
+                  <pic:nvPicPr>
+                    <pic:cNvPr id="0" name="Picture 2"/>
+                    <pic:cNvPicPr>
+                      <a:picLocks noChangeAspect="1" noChangeArrowheads="1"/>
+                    </pic:cNvPicPr>
+                  </pic:nvPicPr>
+                  <pic:blipFill>
+                    <a:blip r:embed="rId25" cstate="print">
+                      <a:extLst>
+                        <a:ext uri="{28A0092B-C50C-407E-A947-70E740481C1C}">
+                          <a14:useLocalDpi xmlns:a14="http://schemas.microsoft.com/office/drawing/2010/main" val="0"/>
+                        </a:ext>
+                      </a:extLst>
+                    </a:blip>
+                    <a:srcRect/>
+                    <a:stretch>
+                      <a:fillRect/>
+                    </a:stretch>
+                  </pic:blipFill>
+                  <pic:spPr bwMode="auto">
+                    <a:xfrm>
+                      <a:off x="0" y="0"/>
+                      <a:ext cx="5391150" cy="1943100"/>
+                    </a:xfrm>
+                    <a:prstGeom prst="rect">
+                      <a:avLst/>
+                    </a:prstGeom>
+                    <a:noFill/>
+                    <a:ln>
+                      <a:noFill/>
+                    </a:ln>
+                  </pic:spPr>
+                </pic:pic>
+              </a:graphicData>
+            </a:graphic>
+          </wp:inline>
+        </w:drawing>
+      </w:r>
+    </w:p>
+    <w:p>
+      <w:pPr>
+        <w:pStyle w:val="Kpalrs"/>
+      </w:pPr>
+      <w:r>
+        <w:fldChar w:fldCharType="begin"/>
+      </w:r>
+      <w:r>
+        <w:instrText xml:space="preserve"> SEQ ábra \* ARABIC </w:instrText>
+      </w:r>
+      <w:r>
+        <w:fldChar w:fldCharType="separate"/>
+      </w:r>
+      <w:r>
+        <w:rPr>
+          <w:noProof/>
+        </w:rPr>
+        <w:t>15</w:t>
+      </w:r>
+      <w:r>
+        <w:fldChar w:fldCharType="end"/>
+      </w:r>
+      <w:r>
+        <w:t>. ábra Szobák összeköttetése két háromszöggel</w:t>
+      </w:r>
+    </w:p>
+    <w:p>
+      <w:r>
+        <w:t xml:space="preserve">Ezt követően a szobákat össze kell kötnie a program </w:t>
       </w:r>
       <w:proofErr w:type="gramStart"/>
       <w:r>
@@ -11105,70 +11363,49 @@
       </w:r>
       <w:proofErr w:type="gramEnd"/>
       <w:r>
-        <w:t xml:space="preserve"> résznek, így azzal nincs külön probléma.</w:t>
-      </w:r>
-    </w:p>
-    <w:p>
-      <w:r>
-        <w:t xml:space="preserve">A megoldás hatékonysága abban rejlik, hogy szobánként végzem a háromszögelést. Ezzel a teljes emelet hálóját fel tudtam darabolni kisebb részekre. Kisebb részekre darabolva egyszerre kevesebb csúcs között kellett háromszögeket alkotnom, ami a bemeneti paramétere lényegében az algoritmusnak és az </w:t>
-      </w:r>
-      <w:proofErr w:type="spellStart"/>
-      <w:r>
-        <w:t>időkomplexitás</w:t>
-      </w:r>
-      <w:proofErr w:type="spellEnd"/>
-      <w:r>
-        <w:t xml:space="preserve"> függvényének paraméter így. Ezért ezt csökkentve az algoritmus futásidejét csökkentettem, ezzel nem az algoritmus, hanem az algoritmus használatának hatékonyságát növeltem meg.</w:t>
+        <w:t xml:space="preserve"> részének. A szobák kijáratait egymáshoz rendeli az emelet. Az emelet a szobákat a helyükre illeszti, ehhez </w:t>
+      </w:r>
+      <w:r>
+        <w:t>megfelelően</w:t>
+      </w:r>
+      <w:r>
+        <w:t xml:space="preserve"> elforgatja és eltolja őket, majd a szobák közti kijáratokat összeköti. </w:t>
+      </w:r>
+      <w:r>
+        <w:t>Ezek az</w:t>
+      </w:r>
+      <w:r>
+        <w:t xml:space="preserve"> ös</w:t>
+      </w:r>
+      <w:r>
+        <w:t>szeköttetések falak, ajtófélfák például. A</w:t>
+      </w:r>
+      <w:r>
+        <w:t>z összeköttetések közötti</w:t>
+      </w:r>
+      <w:r>
+        <w:t xml:space="preserve"> területet két </w:t>
+      </w:r>
+      <w:r>
+        <w:lastRenderedPageBreak/>
+        <w:t>háromszöggel lefedi, mint bejárható tér.</w:t>
+      </w:r>
+      <w:r>
+        <w:t xml:space="preserve"> (15. ábra)</w:t>
+      </w:r>
+      <w:r>
+        <w:t xml:space="preserve"> Ezen háromszögeket hozzáadja a navigációs hálóhoz.</w:t>
       </w:r>
     </w:p>
     <w:p>
       <w:pPr>
         <w:pStyle w:val="Cmsor3"/>
       </w:pPr>
-      <w:bookmarkStart w:id="40" w:name="_Toc121412566"/>
-      <w:r>
-        <w:t>A szobák emeletté alakítása</w:t>
+      <w:bookmarkStart w:id="40" w:name="_Toc121412567"/>
+      <w:r>
+        <w:t>Az úrvonal tervezése</w:t>
       </w:r>
       <w:bookmarkEnd w:id="40"/>
-    </w:p>
-    <w:p>
-      <w:r>
-        <w:t xml:space="preserve">Fontos, hogy az útvonalkeresés során ne a teljes emeletet adjam meg a bejárható térnek az algoritmusnak, hanem lehetőleg szobákra bontva legyen ez megoldva. A szobák kapcsolati rendszerén keresztül nem kell foglalkozni más helyiségek háromszöghálójával. Egy szobának van egy alaprajza, egy azonosítója, az alaprajzához hozzárendelt néhány kijárata, és hogy azok melyik másik helyiségekbe vezetnek. Ezen kívül a szobának van egy kapacitása, amely nem egy szám, hanem a szobában a diákoknak és az oktatóknak van külön helyük, ami a kapacitását adja a szobának. Továbbá a helyiségnek van egy tulajdonsága, ami azt mondja meg, hogy átjárásra használható-e. A szobákban a helyeknek van egy pozíciójuk és egy igaz/hamis értékük, hogy foglalt-e. </w:t>
-      </w:r>
-    </w:p>
-    <w:p>
-      <w:r>
-        <w:t xml:space="preserve">Ezt követően a szobákat össze kell kötnie a program </w:t>
-      </w:r>
-      <w:proofErr w:type="gramStart"/>
-      <w:r>
-        <w:t>ezen</w:t>
-      </w:r>
-      <w:proofErr w:type="gramEnd"/>
-      <w:r>
-        <w:t xml:space="preserve"> részének. A szobák kijáratait egymáshoz rendeli az emelet. Az emelet a szobákat a helyükre illeszti, ehhez alkalmasan elforgatja és eltolja őket, majd a szobák közti kijáratokat összeköti. Ezen összeköttetések falak, ajtófélfák, és a köztes területet két háromszöggel lefedi, mint bejárható tér. Ezen háromszögeket hozzáadja a navigációs hálóhoz.</w:t>
-      </w:r>
-    </w:p>
-    <w:p>
-      <w:pPr>
-        <w:spacing w:after="0" w:line="240" w:lineRule="auto"/>
-        <w:ind w:firstLine="0"/>
-        <w:jc w:val="left"/>
-      </w:pPr>
-      <w:r>
-        <w:br w:type="page"/>
-      </w:r>
-    </w:p>
-    <w:p/>
-    <w:p>
-      <w:pPr>
-        <w:pStyle w:val="Cmsor3"/>
-      </w:pPr>
-      <w:bookmarkStart w:id="41" w:name="_Toc121412567"/>
-      <w:r>
-        <w:t>Az úrvonal tervezése</w:t>
-      </w:r>
-      <w:bookmarkEnd w:id="41"/>
     </w:p>
     <w:p>
       <w:r>
@@ -11208,7 +11445,7 @@
                     <pic:cNvPicPr/>
                   </pic:nvPicPr>
                   <pic:blipFill>
-                    <a:blip r:embed="rId25"/>
+                    <a:blip r:embed="rId26"/>
                     <a:stretch>
                       <a:fillRect/>
                     </a:stretch>
@@ -11246,7 +11483,7 @@
         <w:rPr>
           <w:noProof/>
         </w:rPr>
-        <w:t>15</w:t>
+        <w:t>16</w:t>
       </w:r>
       <w:r>
         <w:fldChar w:fldCharType="end"/>
@@ -11304,7 +11541,31 @@
     <w:p>
       <w:r>
         <w:lastRenderedPageBreak/>
-        <w:t>Az algoritmus azért „tölcsérező” mert a háromszögek láncolatán lépdelve egy tölcsér alakot képez a futása közben. Első lépésben a kiindulási pont és a kiindulási háromszög azon szakaszának két végpontja által képzett két szakasz alkotja az első tölcsért, amely oldalfelező pontja az útvonal részét képzi. Ezt követően a háromszögek láncolatán végig halad. A háromszögekbe belép, majd másik oldalfelező pontján keresztül kilép az algoritmus. Minden háromszögből történő kilépés során csak az egyik csúcs képzi a kilépő oldal szakaszának egyik végpontját, az a csúcs, amelyik közös a háromszög belépő és a kilépő oldalának. Ekkor a másik csúcsot a kilépő szakasz másik végpontjának választja, ha ez nincs takarásban az utolsó közös ponthoz képest, akkor a tölcsér csúcsát módosítjuk csak. Ellenkező esetben a takarás okát - egy kiszögellés csúcsát – eltárolja, és innentől ettől a ponthoz képest vizsgálja a takarást. Ezek az eltárolt csúcsok adják majd az útvonalat.</w:t>
+        <w:t>Az algoritmus azért „tölcsérező”</w:t>
+      </w:r>
+      <w:r>
+        <w:t>,</w:t>
+      </w:r>
+      <w:r>
+        <w:t xml:space="preserve"> mert a háromszögek láncolatán lépdelve egy tölcsér alakot képez a futása közben. Első lépésben a kiindulási pont és a kiindulási háromszög azon szakaszának két végpontja által képzett két szakasz alkotja az első tölcsért, </w:t>
+      </w:r>
+      <w:r>
+        <w:t>amelyeknek</w:t>
+      </w:r>
+      <w:r>
+        <w:t xml:space="preserve"> oldalfelező pontja az útvonal részét képzi. Ezt követően a háromszögek láncolatán végig halad. A háromszögekbe belép, majd </w:t>
+      </w:r>
+      <w:r>
+        <w:t xml:space="preserve">a </w:t>
+      </w:r>
+      <w:r>
+        <w:t>másik</w:t>
+      </w:r>
+      <w:r>
+        <w:t xml:space="preserve"> két</w:t>
+      </w:r>
+      <w:r>
+        <w:t xml:space="preserve"> oldalfelező pontján keresztül kilép az algoritmus. Minden háromszögből történő kilépés során csak az egyik csúcs képzi a kilépő oldal szakaszának egyik végpontját, az a csúcs, amelyik közös a háromszög belépő és a kilépő oldalának. Ekkor a másik csúcsot a kilépő szakasz másik végpontjának választja, ha ez nincs takarásban az utolsó közös ponthoz képest, akkor a tölcsér csúcsát módosítjuk csak. Ellenkező esetben a takarás okát - egy kiszögellés csúcsát – eltárolja, és innentől ettől a ponthoz képest vizsgálja a takarást. Ezek az eltárolt csúcsok adják majd az útvonalat.</w:t>
       </w:r>
     </w:p>
     <w:p>
@@ -11328,7 +11589,7 @@
                     <pic:cNvPicPr/>
                   </pic:nvPicPr>
                   <pic:blipFill>
-                    <a:blip r:embed="rId26"/>
+                    <a:blip r:embed="rId27"/>
                     <a:stretch>
                       <a:fillRect/>
                     </a:stretch>
@@ -11366,13 +11627,28 @@
         <w:rPr>
           <w:noProof/>
         </w:rPr>
-        <w:t>16</w:t>
+        <w:t>17</w:t>
       </w:r>
       <w:r>
         <w:fldChar w:fldCharType="end"/>
       </w:r>
       <w:r>
-        <w:t>. ábra „tölcsérező algoritmus működése, az útvonalat két oldalról kezdetben közrefogja</w:t>
+        <w:t xml:space="preserve">. ábra </w:t>
+      </w:r>
+      <w:r>
+        <w:t>„tölcsérező algoritmus működése:</w:t>
+      </w:r>
+      <w:r>
+        <w:t xml:space="preserve"> az ú</w:t>
+      </w:r>
+      <w:r>
+        <w:t xml:space="preserve">tvonalat két oldalról </w:t>
+      </w:r>
+      <w:r>
+        <w:t>közrefogja</w:t>
+      </w:r>
+      <w:r>
+        <w:t>, és háromszögről háromszögre haladva kiegyenesíti az útvonalat</w:t>
       </w:r>
     </w:p>
     <w:p>
@@ -11381,30 +11657,73 @@
       </w:r>
       <w:r>
         <w:lastRenderedPageBreak/>
-        <w:t>csak egyszer, így ez a része a lehető leghatékonyabb. Az iterálás közben vizsgálnia a kell a kiszögelléseket, ez sem komplex feladat. A tölcsér oldalainak elmentett csúcsai okán könnyen eldönthető, hogy a tölcsér jobb oldala mikor cserélne helyet a bal oldalával vagy fordítva, illetve ha az oldal nem szűkíti a tölcsért, mert ekkor van takarásban a vizsgált csúcs és ekkor tárolja el az új közös csúcsot, ami majd az útvonalat képzi. Ezen második rész a tölcsér megfelelő oldalának és az új csúcsba vezető él közbezárt szögének vizsgálata nagyvonalakban, így az algoritmus egészre kimondható, hogy hatékony.</w:t>
+        <w:t>csak egyszer, így ez a része a lehető leghatékonyab</w:t>
+      </w:r>
+      <w:r>
+        <w:t>b. Az iterálás közben vizsgálni</w:t>
+      </w:r>
+      <w:r>
+        <w:t xml:space="preserve"> kell a kiszögelléseket, ez sem komplex feladat. A tölcs</w:t>
+      </w:r>
+      <w:r>
+        <w:t xml:space="preserve">ér oldalainak elmentett csúcsaiból </w:t>
+      </w:r>
+      <w:r>
+        <w:t>könnyen eldönthető, hogy a tölcsér jobb oldala mikor cserélne helye</w:t>
+      </w:r>
+      <w:r>
+        <w:t>t a bal oldalával vagy fordítva, vagy ha</w:t>
+      </w:r>
+      <w:r>
+        <w:t xml:space="preserve"> az oldal nem szűkíti a tölcsért, </w:t>
+      </w:r>
+      <w:r>
+        <w:t>ak</w:t>
+      </w:r>
+      <w:r>
+        <w:t xml:space="preserve">kor </w:t>
+      </w:r>
+      <w:r>
+        <w:t xml:space="preserve">takarásban </w:t>
+      </w:r>
+      <w:r>
+        <w:t xml:space="preserve">van a vizsgált csúcs és ekkor </w:t>
+      </w:r>
+      <w:r>
+        <w:t>el</w:t>
+      </w:r>
+      <w:r>
+        <w:t>tárolja az új közös csúcsot, ami majd az útvonalat képzi. Ezen második rész a tölcsér megfelelő oldalának és az új csúcsba vezető él közbezárt szögének vizsgálata nagyvonalakban, így az algoritmus egészre kimondható, hogy hatékony.</w:t>
       </w:r>
     </w:p>
     <w:p>
       <w:pPr>
         <w:pStyle w:val="Cmsor3"/>
       </w:pPr>
-      <w:bookmarkStart w:id="42" w:name="_Toc121412568"/>
+      <w:bookmarkStart w:id="41" w:name="_Toc121412568"/>
       <w:r>
         <w:t>Szobákban generált útvonalak összekötése</w:t>
       </w:r>
-      <w:bookmarkEnd w:id="42"/>
-    </w:p>
-    <w:p>
-      <w:r>
-        <w:t xml:space="preserve">A szobánként kiszámított útvonalat össze kell fűzni. Ekkor </w:t>
-      </w:r>
-      <w:proofErr w:type="gramStart"/>
-      <w:r>
-        <w:t>az</w:t>
-      </w:r>
-      <w:proofErr w:type="gramEnd"/>
-      <w:r>
-        <w:t xml:space="preserve"> szobahatárokon törés lehetséges az útvonalban. Ezt a törést az útvonal összeillesztésekor megvizsgálja a program, hogy lehet-e egyenesíteni, és lehetőség szerint egyenesít is rajta, ha kell. Ezt sajnos költséges, de csak a törésnél kell megvizsgálni és csak egy szakasznál, ezért elhanyagolható számítási időt igényel. </w:t>
+      <w:bookmarkEnd w:id="41"/>
+    </w:p>
+    <w:p>
+      <w:r>
+        <w:t>A szobánként kiszámított útvo</w:t>
+      </w:r>
+      <w:r>
+        <w:t>nalat össze kell fűzni. Ekkor a</w:t>
+      </w:r>
+      <w:r>
+        <w:t xml:space="preserve"> szobahatárokon törés lehetséges az útvonalban. Ezt a törést az útvonal összeillesztésekor megvizsgálja a program, hogy lehet-e egyenesíteni, és lehetőség szerint </w:t>
+      </w:r>
+      <w:r>
+        <w:t>egyenesít is rajta, ha kell. Ez</w:t>
+      </w:r>
+      <w:r>
+        <w:t xml:space="preserve"> költséges, de csak a törésnél kell megvizsgálni és csak egy szakasznál, ezért elhanyagolható számítási időt igényel. </w:t>
+      </w:r>
+      <w:r>
+        <w:t>Programomban ezt nem valósítottam meg.</w:t>
       </w:r>
     </w:p>
     <w:p>
@@ -11434,7 +11753,7 @@
                     </pic:cNvPicPr>
                   </pic:nvPicPr>
                   <pic:blipFill>
-                    <a:blip r:embed="rId27" cstate="print">
+                    <a:blip r:embed="rId28" cstate="print">
                       <a:extLst>
                         <a:ext uri="{28A0092B-C50C-407E-A947-70E740481C1C}">
                           <a14:useLocalDpi xmlns:a14="http://schemas.microsoft.com/office/drawing/2010/main" val="0"/>
@@ -11483,7 +11802,7 @@
         <w:rPr>
           <w:noProof/>
         </w:rPr>
-        <w:t>17</w:t>
+        <w:t>18</w:t>
       </w:r>
       <w:r>
         <w:fldChar w:fldCharType="end"/>
@@ -11545,36 +11864,48 @@
       <w:pPr>
         <w:pStyle w:val="Cmsor1"/>
       </w:pPr>
-      <w:bookmarkStart w:id="43" w:name="_Toc121412569"/>
+      <w:bookmarkStart w:id="42" w:name="_Toc121412569"/>
       <w:r>
         <w:lastRenderedPageBreak/>
         <w:t>Járókelők mozgásának szimulációja</w:t>
       </w:r>
+      <w:bookmarkEnd w:id="42"/>
+    </w:p>
+    <w:p>
+      <w:r>
+        <w:t>A bejárható tér létrehozása kész. A szobák emeletté szervezése az ajtóik mentén megoldott. Az útvonal kiszámítása hatékony. A járókelő mozgásának szimulációjához minden adott, csak a mozgás nincs kifejtve. Szükséges kitérnem a járókelők paramétereinek megválasztására, mozgásuk megvalósítására és a mozgás megvalósításának sikerességére.</w:t>
+      </w:r>
+    </w:p>
+    <w:p>
+      <w:pPr>
+        <w:pStyle w:val="Cmsor3"/>
+      </w:pPr>
+      <w:bookmarkStart w:id="43" w:name="_Toc121412570"/>
+      <w:r>
+        <w:t>Járókelők sebességének megválasztása</w:t>
+      </w:r>
       <w:bookmarkEnd w:id="43"/>
     </w:p>
     <w:p>
       <w:r>
-        <w:t>A bejárható tér létrehozása kész. A szobák emeletté szervezése az ajtóik mentén megoldott. Az útvonal kiszámítása hatékony. A járókelő mozgásának szimulációjához minden adott, csak a mozgás nincs kifejtve. Szükséges kitérnem a járókelők paramétereinek megválasztására, mozgásuk megvalósítására és a mozgás megvalósításának sikerességére.</w:t>
-      </w:r>
-    </w:p>
-    <w:p>
-      <w:pPr>
-        <w:pStyle w:val="Cmsor3"/>
-      </w:pPr>
-      <w:bookmarkStart w:id="44" w:name="_Toc121412570"/>
-      <w:r>
-        <w:t>Járókelők sebességének megválasztása</w:t>
-      </w:r>
-      <w:bookmarkEnd w:id="44"/>
-    </w:p>
-    <w:p>
-      <w:r>
         <w:t>A sebességük a kutatómunka eredményének megfelelően maximálisan 2 m/sec, és legalább 1.6 m/sec. Ez az a sebesség, amivel egy folyosón halad, ha nincs semmi gátló tényező. Ha sarkoknál lelassít vagy más emberek a mozgását zavarják, akkor a járókelő sebessége csökken.</w:t>
       </w:r>
     </w:p>
     <w:p>
       <w:r>
-        <w:t>A sebességét a környező emberek mennyisége alapján módosítom az egyénnek. Így a tömeg közepén lévő járókelő sűrű közegben mozog, így lassabbnak veszem a sebességét, míg a tömeg elején haladók mozgását kevésbé lassítom, ahogyan a kutatási eredmények mutatják. Fontos, hogy a haladási iránynak megfelelően vizsgáljam az emberek sűrűségét, mert hátrafele nem számít annyit az ember tömeg a sebességben, mint előre fele. Míg előrefele 100%-ban számít, addig a járókelő háta mögött lévő járókelők csak 15%-ban számítanak a tömeg sűrűségének kiszámításában egyes embereknél.</w:t>
+        <w:t xml:space="preserve">A sebességét a környező emberek mennyisége alapján módosítom az egyénnek. </w:t>
+      </w:r>
+      <w:r>
+        <w:t>A</w:t>
+      </w:r>
+      <w:r>
+        <w:t xml:space="preserve"> tömeg közepén lévő járókelő sűrű közegben mozog, így lassabbnak veszem a sebességét, míg a tömeg elején haladók mozgását kevésbé lassítom, ahogyan a kutatási eredmények mutatják. Fontos, hogy a haladási iránynak megfelelően vizsgáljam az emberek sűrűségét, mert hátra</w:t>
+      </w:r>
+      <w:r>
+        <w:t>fele nem számít annyit az ember</w:t>
+      </w:r>
+      <w:r>
+        <w:t>tömeg a sebességben, mint előre fele. Míg előrefele 100%-ban számít, addig a járókelő háta mögött lévő járókelők csak 15%-ban számítanak a tömeg sűrűségének kiszámításában egyes embereknél.</w:t>
       </w:r>
     </w:p>
     <w:p>
@@ -11610,7 +11941,7 @@
                     </pic:cNvPicPr>
                   </pic:nvPicPr>
                   <pic:blipFill>
-                    <a:blip r:embed="rId28">
+                    <a:blip r:embed="rId29">
                       <a:extLst>
                         <a:ext uri="{28A0092B-C50C-407E-A947-70E740481C1C}">
                           <a14:useLocalDpi xmlns:a14="http://schemas.microsoft.com/office/drawing/2010/main" val="0"/>
@@ -11659,7 +11990,7 @@
         <w:rPr>
           <w:noProof/>
         </w:rPr>
-        <w:t>18</w:t>
+        <w:t>19</w:t>
       </w:r>
       <w:r>
         <w:fldChar w:fldCharType="end"/>
@@ -11679,7 +12010,75 @@
     </w:p>
     <w:p>
       <w:r>
-        <w:t>A törés szögének függvényében a sebességét lelassítom, de a sebessége ennek okán nem érheti el a maximális sebesség 22%-át. A haladási iránya az útvonalának következő útpontja, ennek okán, ha elkanyarodik az útvonala, akkor a haladási iránya is megváltozik, így a sebessége nem csökken, akkor kisodródna a kanyarokban. A kisodródás elkerülése érdekében lassítom le a járókelő sebességét. Azért nem alacsonyabbra, hogy valósághűen a sarkot megközelítse valami biztos sebességgel, és a fordulás során az ember más irányba kezd haladni, így gyorsulni fog kíván irányba, ami dominálja majd mozgását.</w:t>
+        <w:t xml:space="preserve">A törés szögének függvényében a sebességét lelassítom, de a sebessége </w:t>
+      </w:r>
+      <w:r>
+        <w:t xml:space="preserve">emiatt </w:t>
+      </w:r>
+      <w:r>
+        <w:t xml:space="preserve">nem </w:t>
+      </w:r>
+      <w:r>
+        <w:t>csökkenhet</w:t>
+      </w:r>
+      <w:r>
+        <w:t xml:space="preserve"> maximális sebe</w:t>
+      </w:r>
+      <w:r>
+        <w:t>sség 22%-</w:t>
+      </w:r>
+      <w:proofErr w:type="gramStart"/>
+      <w:r>
+        <w:t>a</w:t>
+      </w:r>
+      <w:proofErr w:type="gramEnd"/>
+      <w:r>
+        <w:t xml:space="preserve"> alá</w:t>
+      </w:r>
+      <w:r>
+        <w:t xml:space="preserve">. A haladási iránya az útvonalának következő útpontja, </w:t>
+      </w:r>
+      <w:r>
+        <w:t>emiatt</w:t>
+      </w:r>
+      <w:r>
+        <w:t>, ha elkanyarodik az útvonala, akkor a haladá</w:t>
+      </w:r>
+      <w:r>
+        <w:t xml:space="preserve">si iránya is megváltozik, így ha a </w:t>
+      </w:r>
+      <w:r>
+        <w:t>sebessé</w:t>
+      </w:r>
+      <w:r>
+        <w:t>ge nem csökken, akkor kisodródik</w:t>
+      </w:r>
+      <w:r>
+        <w:t xml:space="preserve"> a kanyarokban. A kisodródás elkerülése érdekében lassítom le a járókelő sebességét. Azért nem alacsonyabbra, hogy valósághűen a sarkot megközelítse </w:t>
+      </w:r>
+      <w:r>
+        <w:t>egy biztos sebességgel. A</w:t>
+      </w:r>
+      <w:r>
+        <w:t xml:space="preserve"> fordulás során az ember más irányba kezd haladni, így gyorsulni fog </w:t>
+      </w:r>
+      <w:r>
+        <w:t xml:space="preserve">a </w:t>
+      </w:r>
+      <w:r>
+        <w:t>kíván</w:t>
+      </w:r>
+      <w:r>
+        <w:t>t</w:t>
+      </w:r>
+      <w:r>
+        <w:t xml:space="preserve"> irányba, ami dominálja majd mozgását</w:t>
+      </w:r>
+      <w:r>
+        <w:t xml:space="preserve"> és a sodródás ellen dolgozik</w:t>
+      </w:r>
+      <w:r>
+        <w:t>.</w:t>
       </w:r>
     </w:p>
     <w:p>
@@ -11691,132 +12090,764 @@
       <w:pPr>
         <w:pStyle w:val="Cmsor3"/>
       </w:pPr>
-      <w:bookmarkStart w:id="45" w:name="_Toc121412571"/>
+      <w:bookmarkStart w:id="44" w:name="_Toc121412571"/>
       <w:r>
         <w:t>Normák betartása</w:t>
       </w:r>
-      <w:bookmarkEnd w:id="45"/>
-    </w:p>
-    <w:p>
-      <w:r>
-        <w:t xml:space="preserve"> A járókelők egymástól lehetőleg távolságot tartanak, ha lehetséges. Ezt a többi járókelőtől egy taszító erővel írom le. Ennek az erőssége a közelséggel négyzetesen arányos, de nem gyakorolhat hatást ez egy adott erőnél erősebben. Az ajtóknál a kifele haladást végző emberek taszító erőt fejtenek ki a befelé haladni tervező emberekre. Ez az erő domináns a többi között, ugyanis ez az erő mindenkire viszonylag egységesen hat. Nem csak a terem előtti tömeg első sorát képző emberek a zavaróak, hanem az összes. Ezért nem elegendő csak a távolság szerint a közeli emberekre hatni, mert akár 40 diák között is utat kell találnia a kifele áramló tömegnek. A közeli emberekre nagyobb hatást gyakorolnak külön, de csak 0-25%-kal.</w:t>
+      <w:bookmarkEnd w:id="44"/>
+    </w:p>
+    <w:p>
+      <w:r>
+        <w:t xml:space="preserve"> A járókelők egymástól távolságot tartanak, ha lehetséges. Ezt a többi járókelőtől egy taszító erővel írom le. Ennek az erőssége a közelséggel négyzetesen arányos, de nem gyakorolhat hatást ez egy adott erőnél erősebben. Az ajtóknál a kifele haladást végző emberek taszító erőt fejtenek ki a befelé haladni tervező emberekre. Ez az erő domináns a többi között, ugyanis ez az erő mindenkire viszonylag egységesen hat. Nem csak a terem előtti tömeg első sorát képző emberek a zavaróak, hanem az összes. Ezért nem elegendő csak a távolság szerint a közeli emberekre hatni, mert akár 40 diák között is utat kell találnia a kifele áramló tömegnek. A közeli emberekre nagyobb hatást gyakorolnak külön, de csak 0-25%-kal.</w:t>
       </w:r>
     </w:p>
     <w:p>
       <w:pPr>
         <w:pStyle w:val="Cmsor3"/>
       </w:pPr>
-      <w:bookmarkStart w:id="46" w:name="_Toc121412572"/>
+      <w:bookmarkStart w:id="45" w:name="_Toc121412572"/>
       <w:r>
         <w:lastRenderedPageBreak/>
         <w:t>Útvonal követése</w:t>
       </w:r>
+      <w:bookmarkEnd w:id="45"/>
+    </w:p>
+    <w:p>
+      <w:r>
+        <w:t>A járókelők az útvonalat követik, útponttól útpontig haladnak. Viszont probléma az, hogy mi történik, ha nem tud az útpontra lépni pontosan. Nem lehetséges erővezérelt mozgás során pontosan egy adott pontra lépni beavatkozás nélkül. Ezért szükséges valami terület, vagy határ, amit elegendő elérni, és onnantól feladata a járókelőnek a következő útpontot hasonlóan megközelítenie.</w:t>
+      </w:r>
+    </w:p>
+    <w:p>
+      <w:r>
+        <w:t>Ha a járókelő egy adott távolságra megközelíti az elérni kívánt útpontot</w:t>
+      </w:r>
+      <w:r>
+        <w:t xml:space="preserve">, akkor továbbhaladhat a következőhöz. </w:t>
+      </w:r>
+      <w:r>
+        <w:t>Ez a</w:t>
+      </w:r>
+      <w:r>
+        <w:t xml:space="preserve"> megoldás helyesen működik, ha nincsen tömeg. Tömeg </w:t>
+      </w:r>
+      <w:proofErr w:type="gramStart"/>
+      <w:r>
+        <w:t>esetén</w:t>
+      </w:r>
+      <w:proofErr w:type="gramEnd"/>
+      <w:r>
+        <w:t xml:space="preserve"> egy sarkon befordulni nem lehetséges mindenki számára, lehet, hogy a külső ívét képzi az embertömegnek a </w:t>
+      </w:r>
+      <w:r>
+        <w:t>j</w:t>
+      </w:r>
+      <w:r>
+        <w:t>árókelő és a saroktól távol jut tovább az útján. Továbbá a haladási irány az adott pont felé folyton vonzaná az embereket, így szükséges, hogy egy folyosón párhuzamosan is képesek legyenek</w:t>
+      </w:r>
+      <w:r>
+        <w:t xml:space="preserve"> haladni. Erre megoldás, hogy</w:t>
+      </w:r>
+      <w:r>
+        <w:t xml:space="preserve"> a pontokat lehetőleg közelítse meg a járókelő, de a tömeg taszítóereje nagyobb lehessen adott távolság esetében. Ekkor a járókelő törekszik az útvonalának elérésére, de figyel a környezetére is. A párhuzamos haladás meg lett oldva így,</w:t>
+      </w:r>
+      <w:r>
+        <w:t xml:space="preserve"> viszont az útpont elérése nem. Megoldása ennek az, hogy az útpont elérése helyett túl is lehet haladni az útponton. Amikor az aktuális útponttól a távolsága már nő, míg a következő útponttól mért távolsága már csökken, akkor haladt túl az útponton.</w:t>
+      </w:r>
+      <w:r>
+        <w:t xml:space="preserve"> Ekkor a külső íven haladók is a kanyarban nem törekszenek visszafele haladni a tömegben. Ezzel folyamatos lesz a tömeg mozgása, és önmagát feleslegesen nem gátolja.</w:t>
+      </w:r>
+    </w:p>
+    <w:p>
+      <w:pPr>
+        <w:pStyle w:val="Cmsor3"/>
+      </w:pPr>
+      <w:bookmarkStart w:id="46" w:name="_Toc121412573"/>
+      <w:r>
+        <w:t>A járókelők napirendje</w:t>
+      </w:r>
       <w:bookmarkEnd w:id="46"/>
     </w:p>
     <w:p>
       <w:r>
-        <w:t>A járókelők az útvonalat követik, útponttól útpontig haladnak. Viszont probléma az, hogy mi történik, ha nem tud az útpontra lépni pontosan. Nem lehetséges pontosan erővezérelt mozgás során pontosan egy adott pontra lépni beavatkozás nélkül. Ezért szükséges valami terület, vagy határ, amit elegendő elérni, és onnantól feladata a járókelőnek a következő útpontot hasonlóan megközelítenie.</w:t>
-      </w:r>
-    </w:p>
-    <w:p>
-      <w:r>
-        <w:t>Az elérni kívánt útpontot egy adott távolságra, ha megközelíti a járókelő, akkor továbbhaladhat a következőhöz. Ezen megoldás helyesen működik, ha nincsen tömeg. Tömeg esetén egy sarkon befordulni nem lehetséges mindenki számára, lehet, hogy a külső ívét képzi az embertömegnek a kárókelő és a saroktól távol jut tovább az útján. Továbbá a haladási irány az adott pont felé folyton vonzaná az embereket, így szükséges, hogy egy folyosón párhuzamosan is képesek legyenek haladni. Erre megoldás, hogy ha a pontokat lehetőleg közelítse meg a járókelő, de a tömeg taszítóereje nagyobb lehessen adott távolság esetében. Ekkor a járókelő törekszik az útvonalának elérésére, de figyel a környezetére is. A párhuzamos haladás meg lett oldva így, viszont az útpont elérése nem. Az útpontot az útpontnál az útvonal törésének szögfelezőjén történő áthaladás is elegendő a továbbhaladáshoz. Ekkor a külső íven haladók is a kanyarban nem törekszenek visszafele haladni a tömegben. Ezzel folyamatos lesz a tömeg mozgása, és önmagát feleslegesen nem gátolja.</w:t>
+        <w:t>A járókelőknek kell adni egy napirendet. Ez az egyetemen egy órarendnek feleltethető meg lényegében. A járókelőnek kell tudnia, hogy mikorra érkezzen meg az órájára, és hogy mikor hagyja azt el.</w:t>
+      </w:r>
+    </w:p>
+    <w:p>
+      <w:r>
+        <w:t>A szimulációban fontos, hogy néhány diák szembe haladjon a forgalommal, mert úgy természetes és a teljesség kedvéért is. Így az órára érkező diákok találkozhatnak az óráról távozó diákokkal. Ezt úgy oldottam meg, hogy a diákok az órarendjüket egy bizonyos mértékben követik csak. Igazodnak hozzá, de kisebb eltérésekkel csak. Valaki korábban érkezik, valaki később, így a járókelők célja keveredik, amiből közlekedési szituációk keletkeznek, ezzel valóságosabb képet ad a szimuláció.</w:t>
+      </w:r>
+    </w:p>
+    <w:p>
+      <w:r>
+        <w:lastRenderedPageBreak/>
+        <w:t>Napirendben egy elem a terem nevét, az óra kezdetét és az óra végének időpontját tartalmazza. Ezen elemek láncolata képzi a diákok napirendjét. A terembe érkezve a terem egyik helyét kiválasztja és lefoglalja magának. Távozásakor a helyet felszabadítja a következő csoport számára.</w:t>
       </w:r>
     </w:p>
     <w:p>
       <w:pPr>
         <w:pStyle w:val="Cmsor3"/>
       </w:pPr>
-      <w:bookmarkStart w:id="47" w:name="_Toc121412573"/>
-      <w:r>
-        <w:t>A járókelők napirendje</w:t>
+      <w:bookmarkStart w:id="47" w:name="_Toc121412574"/>
+      <w:r>
+        <w:t>Járókelők létrehozása</w:t>
       </w:r>
       <w:bookmarkEnd w:id="47"/>
     </w:p>
     <w:p>
       <w:r>
-        <w:t>A járókelőknek kell adni egy napirendet. Ez az egyetemen egy órarendnek feleltethető meg lényegében. A járókelőnek kell tudnia, hogy mikorra érkezzen meg az órájára, és hogy mikor hagyja azt el.</w:t>
-      </w:r>
-    </w:p>
-    <w:p>
-      <w:r>
-        <w:t>A szimulációban fontos, hogy néhány diák szembe haladjon a forgalommal, mert úgy természetes és a teljesség kedvéért is. Így az órára érkező diákok találkozhatnak az óráról távozó diákokkal. Ezt úgy oldottam meg, hogy a diákok az órarendjüket egy bizonyos mértékben követik csak. Igazodnak hozzá, de kisebb eltérésekkel csak. Valaki korábban érkezik, valaki később, így a járókelők célja keveredik, amiből közlekedési szituációk keletkeznek, ezzel valóságosabb képet ad a szimuláció.</w:t>
-      </w:r>
-    </w:p>
-    <w:p>
-      <w:r>
-        <w:t xml:space="preserve">Napirendben egy elem a terem nevét, az óra kezdetét és az óra végének időpontját tartalmazza. Ezen elemek láncolata képzi a diákok napirendjét. A terembe </w:t>
-      </w:r>
+        <w:t>A járókelőket a program egy fájlból olvassa be, amiben a járókelők napirendje és paraméterei találhatóak. A fájl szerkesztésére létrehoztam egy segéd programot, ami legenerál adott termekhez egy órarendeket és azokhoz az órákhoz egy létszámot. Majd a járókelőkhöz rendeli és a járókelőket maximális sebességgel és szélességgel látja le. Ez segít</w:t>
+      </w:r>
+      <w:r>
+        <w:t>i</w:t>
+      </w:r>
+      <w:r>
+        <w:t xml:space="preserve"> a tesztelését a kész programnak.</w:t>
+      </w:r>
+    </w:p>
+    <w:p>
+      <w:r>
+        <w:t>Ezen program minimálisan, de elégséges szinten paraméterezhető. Meg lehet adni az egyszerre tartott órák számának maximumát, a szimuláció kezdetének és a végének az idejét, hogy hány órát lehet addig megtartani a terembe. A termeknek külön meg lehet adni a nevét és az átlagos kihasználtságát és a maximális kapacitását. Szélső eseteiben képes tömeget is létrehozni megfelelő paraméterek esetén, ahogy szinte üres termeket is.</w:t>
+      </w:r>
+    </w:p>
+    <w:p>
+      <w:pPr>
+        <w:pStyle w:val="Cmsor3"/>
+      </w:pPr>
+      <w:bookmarkStart w:id="48" w:name="_Toc121412575"/>
+      <w:r>
+        <w:t>A járókelők életciklusa és az emelet létrehozása</w:t>
+      </w:r>
+      <w:bookmarkEnd w:id="48"/>
+    </w:p>
+    <w:p>
+      <w:r>
+        <w:t>A járókelők a lépcsőházban „jönnek létre”, ott indulnak el útjukra. A napirendjük végeztével ide térnek vissza, és itt megszűnnek létezni. Ez a belépési terület az emelethez van eltárolva.</w:t>
+      </w:r>
+    </w:p>
+    <w:p>
+      <w:r>
+        <w:t>Az emelet adatait fájlból olvassa be a program, de lehetőség van beolvasás nélkül is az I épület 4. emeletének használatára is. Ebben a fájlban a betöltendő szobák, az emelet belépési területe és a szobák szomszédságai vannak eltárolva. Az emelet ezek eltárolását követően képes betölteni a szobákat, azokat szomszédolni, majd a járókelőket létrehozni az adott időpillanatban a belépési terület valamelyik pontján. Ezen járókelőknek biztosítja az emelet navigációs hálójának használatát.</w:t>
+      </w:r>
+    </w:p>
+    <w:p>
+      <w:pPr>
+        <w:pStyle w:val="Cmsor1"/>
+      </w:pPr>
+      <w:bookmarkStart w:id="49" w:name="_Toc121412576"/>
       <w:r>
         <w:lastRenderedPageBreak/>
-        <w:t>érkezve a terem egyik helyét kiválasztja és lefoglalja magának. Távozásakor a helyet felszabadítja a következő csoport számára.</w:t>
+        <w:t xml:space="preserve">Összefoglalás, </w:t>
+      </w:r>
+      <w:bookmarkEnd w:id="49"/>
+      <w:r>
+        <w:t>eredmények értékelése</w:t>
+      </w:r>
+    </w:p>
+    <w:p>
+      <w:r>
+        <w:t xml:space="preserve">A program az elvártak szerint helyesen működik. Helyes használat esetén a program az alapvető követelményeknek megfelel. Nem áll le egy hiba miatt, folyamatos kép ad és a betöltést követően reagál a felhasználói bemenetekre. </w:t>
+      </w:r>
+    </w:p>
+    <w:p>
+      <w:r>
+        <w:t>A program tetszőleges szobák és a szobák berendezéseinek</w:t>
+      </w:r>
+      <w:r>
+        <w:t xml:space="preserve"> körvonalaiból - mint egy, a</w:t>
+      </w:r>
+      <w:r>
+        <w:t xml:space="preserve"> berendezési tárgyakat is feltüntető </w:t>
+      </w:r>
+      <w:r>
+        <w:t>a</w:t>
+      </w:r>
+      <w:r>
+        <w:t>laprajzból</w:t>
+      </w:r>
+      <w:r>
+        <w:t xml:space="preserve"> -</w:t>
+      </w:r>
+      <w:r>
+        <w:t xml:space="preserve"> képes navigációs hálót képezni. Képes a navigációs háló tetszőleges pontján járókelőket lehelyezni. Képes a járókelőknek az emelet egy tetszőleges másik pontjához útvonalat generálni. Ezekre a program mind képes, </w:t>
+      </w:r>
+      <w:r>
+        <w:t>legfeljebb</w:t>
+      </w:r>
+      <w:r>
+        <w:t xml:space="preserve"> elhanyagolható hibákkal.</w:t>
+      </w:r>
+    </w:p>
+    <w:p>
+      <w:r>
+        <w:t xml:space="preserve">A program nagyobb egységeit a készítésének folyamatában és a kész állapotában is </w:t>
+      </w:r>
+      <w:r>
+        <w:t>többször</w:t>
+      </w:r>
+      <w:r>
+        <w:t xml:space="preserve"> </w:t>
+      </w:r>
+      <w:r>
+        <w:t>futtattam, hogy sebességét vizsgálja</w:t>
+      </w:r>
+      <w:r>
+        <w:t>m</w:t>
+      </w:r>
+      <w:r>
+        <w:t xml:space="preserve">. </w:t>
+      </w:r>
+      <w:r>
+        <w:t>A futási időtartamokat</w:t>
+      </w:r>
+      <w:r>
+        <w:t xml:space="preserve"> </w:t>
+      </w:r>
+      <w:r>
+        <w:t>milliszekundum</w:t>
+      </w:r>
+      <w:r>
+        <w:t xml:space="preserve">ban </w:t>
+      </w:r>
+      <w:r>
+        <w:t>mértem</w:t>
+      </w:r>
+      <w:r>
+        <w:t xml:space="preserve">, mert nagyságrendileg ebben a mértékegységben kifejezhetőek a </w:t>
+      </w:r>
+      <w:r>
+        <w:t>kapott</w:t>
+      </w:r>
+      <w:r>
+        <w:t xml:space="preserve"> időtartamok. Egyes algoritmusok komplexitását kiszámítani pontosan nem tudtam, így csak a bemeneti paraméterek </w:t>
+      </w:r>
+      <w:r>
+        <w:t>módosításával</w:t>
+      </w:r>
+      <w:r>
+        <w:t xml:space="preserve"> voltam képes becslést végezni hatékonyságukra. Két számítógépen is futtattam a programot</w:t>
+      </w:r>
+      <w:r>
+        <w:t xml:space="preserve"> a tesztelések során</w:t>
+      </w:r>
+      <w:r>
+        <w:t xml:space="preserve">, hogy </w:t>
+      </w:r>
+      <w:r>
+        <w:t xml:space="preserve">két </w:t>
+      </w:r>
+      <w:r>
+        <w:t>különböző processzor</w:t>
+      </w:r>
+      <w:r>
+        <w:t>ral végezve két időtartamot is kapjak</w:t>
+      </w:r>
+      <w:r>
+        <w:t xml:space="preserve">. A két kapott időtartamot </w:t>
+      </w:r>
+      <w:r>
+        <w:t xml:space="preserve">összehasonlítottam, hogy lineáris-e a különbség a két számítógép között. Az egyik számítógép a sajátom, a másik számítógépnek a kari felhőben megtalálható </w:t>
+      </w:r>
+      <w:r>
+        <w:t>Windows 10 20H2 CB+GIT+SDL</w:t>
+      </w:r>
+      <w:r>
+        <w:t xml:space="preserve"> virtuális gép sablonnal létrehozott géppel dolgoztam.</w:t>
+      </w:r>
+    </w:p>
+    <w:p>
+      <w:pPr>
+        <w:pStyle w:val="Cmsor2"/>
+      </w:pPr>
+      <w:r>
+        <w:t>A szobák betöltése, és emeletté alakítása</w:t>
+      </w:r>
+    </w:p>
+    <w:p>
+      <w:r>
+        <w:t xml:space="preserve">A szobák betöltése és emeletté alakítása elhanyagolható futásidejű probléma. Összesen 4 </w:t>
+      </w:r>
+      <w:r>
+        <w:t xml:space="preserve">és 23 </w:t>
+      </w:r>
+      <w:proofErr w:type="spellStart"/>
+      <w:r>
+        <w:t>ms</w:t>
+      </w:r>
+      <w:proofErr w:type="spellEnd"/>
+      <w:r>
+        <w:t xml:space="preserve"> (</w:t>
+      </w:r>
+      <w:r>
+        <w:t>milliszekundum</w:t>
+      </w:r>
+      <w:r>
+        <w:t>) volt szükséges a betöltésükhöz és kialakításukhoz az I épület 4. emeletének esetében.</w:t>
+      </w:r>
+      <w:r>
+        <w:t xml:space="preserve"> Ez a tetszőlegesen sok szoba</w:t>
+      </w:r>
+      <w:r>
+        <w:t xml:space="preserve"> esetén</w:t>
+      </w:r>
+      <w:r>
+        <w:t>, példaként 100 szoba</w:t>
+      </w:r>
+      <w:r>
+        <w:t xml:space="preserve"> betöltése során</w:t>
+      </w:r>
+      <w:r>
+        <w:t xml:space="preserve"> sem változik különösebben.</w:t>
+      </w:r>
+      <w:r>
+        <w:t xml:space="preserve"> A szobák betöltése fájlművelettel jár, ennek vagy egy költsége. A hatékonysága nem lehet </w:t>
+      </w:r>
+      <w:proofErr w:type="gramStart"/>
+      <w:r>
+        <w:t>O(</w:t>
+      </w:r>
+      <w:proofErr w:type="gramEnd"/>
+      <w:r>
+        <w:t>1)</w:t>
+      </w:r>
+      <w:r>
+        <w:t xml:space="preserve"> (ordó),</w:t>
+      </w:r>
+      <w:r>
+        <w:t xml:space="preserve"> azaz konstans futásidejű, de a futásideje elhanyagolható.</w:t>
+      </w:r>
+    </w:p>
+    <w:p>
+      <w:pPr>
+        <w:spacing w:after="0" w:line="240" w:lineRule="auto"/>
+        <w:ind w:firstLine="0"/>
+        <w:jc w:val="left"/>
+      </w:pPr>
+      <w:r>
+        <w:br w:type="page"/>
+      </w:r>
+    </w:p>
+    <w:p>
+      <w:pPr>
+        <w:pStyle w:val="Cmsor2"/>
+      </w:pPr>
+      <w:r>
+        <w:lastRenderedPageBreak/>
+        <w:t>Az emelet navigációs hálójának létrehozása</w:t>
+      </w:r>
+    </w:p>
+    <w:p>
+      <w:r>
+        <w:t xml:space="preserve">A navigációs háló létrehozásának két része van. Az első részének feladata a terület háromszögekre bontása, a második részének feladata az előző rész háromszögeiből az </w:t>
+      </w:r>
+      <w:r>
+        <w:t>útvonalkereséshez</w:t>
+      </w:r>
+      <w:r>
+        <w:t xml:space="preserve"> használható háló leképzése. Ezért ezt a két rész külön vizsgálom.</w:t>
+      </w:r>
+    </w:p>
+    <w:p>
+      <w:r>
+        <w:t>A navigációs hálót 100 szoba eseté</w:t>
+      </w:r>
+      <w:r>
+        <w:t>ben</w:t>
+      </w:r>
+      <w:r>
+        <w:t xml:space="preserve"> a virtuális gépen </w:t>
+      </w:r>
+      <w:r>
+        <w:t>~1</w:t>
+      </w:r>
+      <w:r>
+        <w:t>6</w:t>
+      </w:r>
+      <w:r>
+        <w:t xml:space="preserve">.000 </w:t>
+      </w:r>
+      <w:proofErr w:type="spellStart"/>
+      <w:r>
+        <w:t>ms-be</w:t>
+      </w:r>
+      <w:proofErr w:type="spellEnd"/>
+      <w:r>
+        <w:t xml:space="preserve"> telt, míg a saját számítógépemen csak 3.100 </w:t>
+      </w:r>
+      <w:proofErr w:type="spellStart"/>
+      <w:r>
+        <w:t>ms-be</w:t>
+      </w:r>
+      <w:proofErr w:type="spellEnd"/>
+      <w:r>
+        <w:t>. Ez az időtartam 10 szoba esetén</w:t>
+      </w:r>
+      <w:r>
+        <w:t>,</w:t>
+      </w:r>
+      <w:r>
+        <w:t xml:space="preserve"> a két eszközön rendre ~1.600 és 316 </w:t>
+      </w:r>
+      <w:proofErr w:type="spellStart"/>
+      <w:r>
+        <w:t>ms</w:t>
+      </w:r>
+      <w:proofErr w:type="spellEnd"/>
+      <w:r>
+        <w:t xml:space="preserve"> időt igényelt.</w:t>
+      </w:r>
+      <w:r>
+        <w:t xml:space="preserve"> A két-két értékből lineáris futásidőre lehet becsülni algoritmus </w:t>
+      </w:r>
+      <w:proofErr w:type="spellStart"/>
+      <w:r>
+        <w:t>időkomplexitását</w:t>
+      </w:r>
+      <w:proofErr w:type="spellEnd"/>
+      <w:r>
+        <w:t>. Ennek az az oka, hogy szobákra bontottam a háromszögek generálását. Így adott számú szoba esetén adott számú többszöröse is lesz a futásideje az algoritmusnak.</w:t>
+      </w:r>
+    </w:p>
+    <w:p>
+      <w:r>
+        <w:t xml:space="preserve">A virtuális gépen a futási időt megmérni az algoritmusoknak sok időt igényel, mert változik a használható számítási kapacitása a felhőnek, így </w:t>
+      </w:r>
+      <w:r>
+        <w:t xml:space="preserve">többször futtattam minden tesztesetet a felhőben futó számítógépen. A mért leghosszabb időtartam az algoritmusoknál a </w:t>
+      </w:r>
+      <w:r>
+        <w:t>legrövidebb</w:t>
+      </w:r>
+      <w:r>
+        <w:t xml:space="preserve"> időtartamhoz képest átlagosan 28%-kal volt nagyobb.</w:t>
+      </w:r>
+    </w:p>
+    <w:p>
+      <w:r>
+        <w:t>A navigációs háló leképzésének második része, amikor az algoritmus által használható hálót készíti el.</w:t>
+      </w:r>
+      <w:r>
+        <w:t xml:space="preserve"> A vizsgált 10, 50, és 100 szobás esetekben a saját számítógépemen 196 </w:t>
+      </w:r>
+      <w:proofErr w:type="spellStart"/>
+      <w:r>
+        <w:t>ms</w:t>
+      </w:r>
+      <w:proofErr w:type="spellEnd"/>
+      <w:r>
+        <w:t xml:space="preserve">, ~4000 </w:t>
+      </w:r>
+      <w:proofErr w:type="spellStart"/>
+      <w:r>
+        <w:t>ms</w:t>
+      </w:r>
+      <w:proofErr w:type="spellEnd"/>
+      <w:r>
+        <w:t xml:space="preserve"> és ~15.400 </w:t>
+      </w:r>
+      <w:proofErr w:type="spellStart"/>
+      <w:r>
+        <w:t>ms</w:t>
+      </w:r>
+      <w:proofErr w:type="spellEnd"/>
+      <w:r>
+        <w:t xml:space="preserve"> alatt futottak le a tesztek, amíg a felhőben </w:t>
+      </w:r>
+      <w:r>
+        <w:t xml:space="preserve">~1.020 </w:t>
+      </w:r>
+      <w:proofErr w:type="spellStart"/>
+      <w:r>
+        <w:t>ms</w:t>
+      </w:r>
+      <w:proofErr w:type="spellEnd"/>
+      <w:r>
+        <w:t xml:space="preserve">, ~19.200 </w:t>
+      </w:r>
+      <w:proofErr w:type="spellStart"/>
+      <w:r>
+        <w:t>ms</w:t>
+      </w:r>
+      <w:proofErr w:type="spellEnd"/>
+      <w:r>
+        <w:t xml:space="preserve"> és </w:t>
+      </w:r>
+      <w:r>
+        <w:t xml:space="preserve">~81.500 </w:t>
+      </w:r>
+      <w:proofErr w:type="spellStart"/>
+      <w:r>
+        <w:t>ms</w:t>
+      </w:r>
+      <w:proofErr w:type="spellEnd"/>
+      <w:r>
+        <w:t xml:space="preserve"> alatt. Itt nem lineáris a bemeneti paraméter méretéhez képest az algoritmus futásideje.</w:t>
+      </w:r>
+      <w:r>
+        <w:t xml:space="preserve"> Az algoritmus több ciklusból áll, amelyek előkészítik az azt követő ciklushoz az adatokat. A háromszögek létrehozása igényli ezt a sok idő. </w:t>
+      </w:r>
+    </w:p>
+    <w:p>
+      <w:r>
+        <w:t xml:space="preserve">A háromszögek oldalfelező pontjait fejtem ki sorban és azok szomszédjait felhasználva képzem a háromszögeket. </w:t>
+      </w:r>
+      <w:proofErr w:type="gramStart"/>
+      <w:r>
+        <w:t>a</w:t>
+      </w:r>
+      <w:proofErr w:type="gramEnd"/>
+      <w:r>
+        <w:t xml:space="preserve"> háromszögek egyediségét minden egyes új háromszögnél ellenőrzöm meglévő háromszögek között. Ennek megoldása lehetne a háromszögeket </w:t>
+      </w:r>
+      <w:proofErr w:type="spellStart"/>
+      <w:r>
+        <w:t>set-ben</w:t>
+      </w:r>
+      <w:proofErr w:type="spellEnd"/>
+      <w:r>
+        <w:t xml:space="preserve"> eltárolni, aminek felépítése nem lenne ilyen költséges, viszont a háromszögek egyediségéért felel. Ekkor a háromszög sorszámát el kellene tárolnom a háromszögben, mert a </w:t>
+      </w:r>
+      <w:proofErr w:type="spellStart"/>
+      <w:r>
+        <w:t>set</w:t>
+      </w:r>
+      <w:proofErr w:type="spellEnd"/>
+      <w:r>
+        <w:t xml:space="preserve"> nem őrzi meg a sorrendet, hiszen a csúcsok alapján sorba rendezi. A háromszögek sorszámát, vagy azonosítóját az útvonalkereséshez felhasználom, így fontos, hogy legyen.</w:t>
       </w:r>
     </w:p>
     <w:p>
       <w:pPr>
         <w:pStyle w:val="Cmsor3"/>
       </w:pPr>
-      <w:bookmarkStart w:id="48" w:name="_Toc121412574"/>
-      <w:r>
-        <w:t>Járókelők létrehozása</w:t>
-      </w:r>
-      <w:bookmarkEnd w:id="48"/>
-    </w:p>
-    <w:p>
-      <w:r>
-        <w:t>A járókelőket a program egy fájlból olvassa be, amiben a járókelők napirendje és paraméterei találhatóak. A fájl szerkesztésére létrehoztam egy segéd programot, ami legenerál adott termekhez egy órarendeket és azokhoz az órákhoz egy létszámot. Majd a járókelőkhöz rendeli és a járókelőket maximális sebességgel és szélességgel látja le. Ez segít a tesztelését a kész programnak.</w:t>
-      </w:r>
-    </w:p>
-    <w:p>
-      <w:r>
-        <w:t>Ezen program minimálisan, de elégséges szinten paraméterezhető. Meg lehet adni az egyszerre tartott órák számának maximumát, a szimuláció kezdetének és a végének az idejét, hogy hány órát lehet addig megtartani a terembe. A termeknek külön meg lehet adni a nevét és az átlagos kihasználtságát és a maximális kapacitását. Szélső eseteiben képes tömeget is létrehozni megfelelő paraméterek esetén, ahogy szinte üres termeket is.</w:t>
-      </w:r>
-    </w:p>
-    <w:p>
-      <w:pPr>
-        <w:pStyle w:val="Cmsor3"/>
-      </w:pPr>
-      <w:bookmarkStart w:id="49" w:name="_Toc121412575"/>
-      <w:r>
-        <w:t>A járókelők életciklusa és az emelet létrehozása</w:t>
-      </w:r>
-      <w:bookmarkEnd w:id="49"/>
-    </w:p>
-    <w:p>
-      <w:r>
-        <w:t>A járókelők a lépcsőházban „jönnek létre”, ott indulnak el útjukra. A napirendjük végeztével ide térnek vissza, és itt megszűnnek létezni. Ez a belépési terület az emelethez van eltárolva.</w:t>
-      </w:r>
-    </w:p>
-    <w:p>
-      <w:r>
-        <w:t>Az emelet adatait fájlból olvassa be a program, de lehetőség van beolvasás nélkül is az I épület 4. emeletének használatára is. Ebben a fájlban a betöltendő szobák, az emelet belépési területe és a szobák szomszédságai vannak eltárolva. Az emelet ezek eltárolását követően képes betölteni a szobákat, azokat szomszédolni, majd a járókelőket létrehozni az adott időpillanatban a belépési terület valamelyik pontján. Ezen járókelőknek biztosítja az emelet navigációs hálójának használatát.</w:t>
-      </w:r>
-    </w:p>
-    <w:p>
-      <w:pPr>
-        <w:pStyle w:val="Cmsor1"/>
-      </w:pPr>
-      <w:bookmarkStart w:id="50" w:name="_Toc121412576"/>
       <w:r>
         <w:lastRenderedPageBreak/>
-        <w:t>Összefoglalás, kész program értékelése</w:t>
-      </w:r>
-      <w:bookmarkEnd w:id="50"/>
-    </w:p>
-    <w:p>
-      <w:r>
-        <w:t>hiányzik</w:t>
-      </w:r>
-    </w:p>
-    <w:p>
-      <w:pPr>
-        <w:pStyle w:val="Kd"/>
-      </w:pPr>
-      <w:r>
-        <w:t xml:space="preserve"> </w:t>
-      </w:r>
-    </w:p>
-    <w:p/>
+        <w:t>Az algoritmus hatékonyságának növelése</w:t>
+      </w:r>
+    </w:p>
+    <w:p>
+      <w:r>
+        <w:t xml:space="preserve">Az algoritmus </w:t>
+      </w:r>
+      <w:r>
+        <w:t xml:space="preserve">a </w:t>
+      </w:r>
+      <w:r>
+        <w:t>futása során háromszögeket generál. A generált háromszögek egyediségét meg kívánom őrizni, ezért egy azonosítót adok neki. Eddig nem létező háromszöget nem hoz létre az algoritmus,</w:t>
+      </w:r>
+      <w:r>
+        <w:t xml:space="preserve"> mert</w:t>
+      </w:r>
+      <w:r>
+        <w:t xml:space="preserve"> a csúcsok és a csúcsok szomszédságai miatt kötöttek, ezért a háromszögek súlypontjai egyértelműen azonosítják a háromsz</w:t>
+      </w:r>
+      <w:r>
+        <w:t>öget. A</w:t>
+      </w:r>
+      <w:r>
+        <w:t xml:space="preserve"> háromszögek egyediségének ellenőrzését egy </w:t>
+      </w:r>
+      <w:proofErr w:type="spellStart"/>
+      <w:r>
+        <w:t>set-ben</w:t>
+      </w:r>
+      <w:proofErr w:type="spellEnd"/>
+      <w:r>
+        <w:t xml:space="preserve"> történő kereséssel sikerült úgy megvalósítanom, hogy az algoritmust szinte egyáltalán nem változtattam meg. A létrehozott háromszögekhez eltá</w:t>
+      </w:r>
+      <w:r>
+        <w:t>roltam a súlypontjukat, és egy</w:t>
+      </w:r>
+      <w:r>
+        <w:t xml:space="preserve"> </w:t>
+      </w:r>
+      <w:r>
+        <w:t>vektor</w:t>
+      </w:r>
+      <w:r>
+        <w:t xml:space="preserve">on kívül egy </w:t>
+      </w:r>
+      <w:proofErr w:type="spellStart"/>
+      <w:r>
+        <w:t>set-ben</w:t>
+      </w:r>
+      <w:proofErr w:type="spellEnd"/>
+      <w:r>
+        <w:t xml:space="preserve"> is eltároltam őket. A </w:t>
+      </w:r>
+      <w:r>
+        <w:t>vektor</w:t>
+      </w:r>
+      <w:r>
+        <w:t xml:space="preserve">ban eltárolt háromszögeket felhasználom a programomban továbbra is, a </w:t>
+      </w:r>
+      <w:proofErr w:type="spellStart"/>
+      <w:r>
+        <w:t>set-ben</w:t>
+      </w:r>
+      <w:proofErr w:type="spellEnd"/>
+      <w:r>
+        <w:t xml:space="preserve"> eltárolt háromszögekre az egyediséget tudom ellenőrizni</w:t>
+      </w:r>
+      <w:r>
+        <w:t xml:space="preserve"> hatékonyan</w:t>
+      </w:r>
+      <w:r>
+        <w:t>, és az algoritmus lefutását követően nem is használom.</w:t>
+      </w:r>
+    </w:p>
+    <w:p>
+      <w:r>
+        <w:t xml:space="preserve">Ezt követően a saját számítógépemen 28 </w:t>
+      </w:r>
+      <w:proofErr w:type="spellStart"/>
+      <w:r>
+        <w:t>ms</w:t>
+      </w:r>
+      <w:proofErr w:type="spellEnd"/>
+      <w:r>
+        <w:t xml:space="preserve">, 150 </w:t>
+      </w:r>
+      <w:proofErr w:type="spellStart"/>
+      <w:r>
+        <w:t>ms</w:t>
+      </w:r>
+      <w:proofErr w:type="spellEnd"/>
+      <w:r>
+        <w:t xml:space="preserve"> és 310 </w:t>
+      </w:r>
+      <w:proofErr w:type="spellStart"/>
+      <w:r>
+        <w:t>ms</w:t>
+      </w:r>
+      <w:proofErr w:type="spellEnd"/>
+      <w:r>
+        <w:t xml:space="preserve"> alatt futott</w:t>
+      </w:r>
+      <w:r>
+        <w:t>ak</w:t>
+      </w:r>
+      <w:r>
+        <w:t xml:space="preserve"> le a 10, 50, és a 100 szobás tesz</w:t>
+      </w:r>
+      <w:r>
+        <w:t>tek.</w:t>
+      </w:r>
+      <w:r>
+        <w:t xml:space="preserve"> </w:t>
+      </w:r>
+      <w:r>
+        <w:t>A felhőben futó</w:t>
+      </w:r>
+      <w:r>
+        <w:t xml:space="preserve"> számítógépen</w:t>
+      </w:r>
+      <w:r>
+        <w:t xml:space="preserve"> ezen értékek </w:t>
+      </w:r>
+      <w:proofErr w:type="gramStart"/>
+      <w:r>
+        <w:t>rendre  160</w:t>
+      </w:r>
+      <w:proofErr w:type="gramEnd"/>
+      <w:r>
+        <w:t xml:space="preserve"> </w:t>
+      </w:r>
+      <w:proofErr w:type="spellStart"/>
+      <w:r>
+        <w:t>ms</w:t>
+      </w:r>
+      <w:proofErr w:type="spellEnd"/>
+      <w:r>
+        <w:t xml:space="preserve">, 1.050 </w:t>
+      </w:r>
+      <w:proofErr w:type="spellStart"/>
+      <w:r>
+        <w:t>ms</w:t>
+      </w:r>
+      <w:proofErr w:type="spellEnd"/>
+      <w:r>
+        <w:t xml:space="preserve"> és </w:t>
+      </w:r>
+      <w:r>
+        <w:t xml:space="preserve">2.020 </w:t>
+      </w:r>
+      <w:proofErr w:type="spellStart"/>
+      <w:r>
+        <w:t>ms</w:t>
+      </w:r>
+      <w:proofErr w:type="spellEnd"/>
+      <w:r>
+        <w:t xml:space="preserve"> voltak. Ezekből az értékekből látható, hogy a futásidő a bemenet méretével egyenesen arányos, így a hatékonyságát sikerült növelnem az algoritmusnak.</w:t>
+      </w:r>
+    </w:p>
+    <w:p>
+      <w:pPr>
+        <w:pStyle w:val="Cmsor2"/>
+      </w:pPr>
+      <w:r>
+        <w:t>Az útvonalkeresés</w:t>
+      </w:r>
+    </w:p>
+    <w:p>
+      <w:r>
+        <w:t xml:space="preserve">Az útvonalkeresést szobákra bontottam. Ha a kezdőpont és a végpont egy szobán belül található, akkor a szobán belül végzi az algoritmus az útvonalkeresést. Ha több szobán is </w:t>
+      </w:r>
+      <w:proofErr w:type="gramStart"/>
+      <w:r>
+        <w:t>keresztül vezet</w:t>
+      </w:r>
+      <w:proofErr w:type="gramEnd"/>
+      <w:r>
+        <w:t xml:space="preserve"> az út, akkor a köztes szobánként az ajtók között számítja ki az útvonalat, illetve a kezdőpontot, és a végpontot összeköti a szobák ajtajával. Ezen útvonalak láncolata adja meg végül az útvonalat.</w:t>
+      </w:r>
+      <w:r>
+        <w:t xml:space="preserve"> Ezért az útvonal kiszámítása a szobák komplexitásával és a szobák számával nő, viszont csak lineárisan.</w:t>
+      </w:r>
+    </w:p>
+    <w:p>
+      <w:r>
+        <w:t xml:space="preserve">Futásidőről külön csak két számadatot gyűjtöttem ki. Amikor nem osztottam szobákra az útvonalkeresést, akkor ~1.080 </w:t>
+      </w:r>
+      <w:proofErr w:type="spellStart"/>
+      <w:r>
+        <w:t>ms</w:t>
+      </w:r>
+      <w:proofErr w:type="spellEnd"/>
+      <w:r>
+        <w:t xml:space="preserve"> alatt</w:t>
+      </w:r>
+      <w:r>
+        <w:t xml:space="preserve"> </w:t>
+      </w:r>
+      <w:r>
+        <w:t xml:space="preserve">sikerült az I épület 4. emeletének </w:t>
+      </w:r>
+      <w:r>
+        <w:t>6 terméből</w:t>
+      </w:r>
+      <w:r>
+        <w:t xml:space="preserve"> összesen 181 diáknak</w:t>
+      </w:r>
+      <w:r>
+        <w:t xml:space="preserve"> az útvonalá</w:t>
+      </w:r>
+      <w:r>
+        <w:t>t kiszámítani</w:t>
+      </w:r>
+      <w:r>
+        <w:t xml:space="preserve"> a lépcsőházhoz. Ez az időtartam 220 </w:t>
+      </w:r>
+      <w:proofErr w:type="spellStart"/>
+      <w:r>
+        <w:t>ms-re</w:t>
+      </w:r>
+      <w:proofErr w:type="spellEnd"/>
+      <w:r>
+        <w:t xml:space="preserve"> csökkent, ami 5-szörös gyorsítást eredményezett.</w:t>
+      </w:r>
+    </w:p>
+    <w:bookmarkStart w:id="50" w:name="_GoBack" w:displacedByCustomXml="next"/>
+    <w:bookmarkEnd w:id="50" w:displacedByCustomXml="next"/>
     <w:bookmarkStart w:id="51" w:name="_Toc121412577" w:displacedByCustomXml="next"/>
     <w:bookmarkStart w:id="52" w:name="_Ref121141501" w:displacedByCustomXml="next"/>
     <w:bookmarkStart w:id="53" w:name="_Ref121141494" w:displacedByCustomXml="next"/>
@@ -11893,7 +12924,7 @@
               </w:tblGrid>
               <w:tr>
                 <w:trPr>
-                  <w:divId w:val="412240120"/>
+                  <w:divId w:val="872957330"/>
                   <w:tblCellSpacing w:w="15" w:type="dxa"/>
                 </w:trPr>
                 <w:tc>
@@ -11933,7 +12964,7 @@
               </w:tr>
               <w:tr>
                 <w:trPr>
-                  <w:divId w:val="412240120"/>
+                  <w:divId w:val="872957330"/>
                   <w:tblCellSpacing w:w="15" w:type="dxa"/>
                 </w:trPr>
                 <w:tc>
@@ -11973,7 +13004,7 @@
               </w:tr>
               <w:tr>
                 <w:trPr>
-                  <w:divId w:val="412240120"/>
+                  <w:divId w:val="872957330"/>
                   <w:tblCellSpacing w:w="15" w:type="dxa"/>
                 </w:trPr>
                 <w:tc>
@@ -12013,7 +13044,7 @@
               </w:tr>
               <w:tr>
                 <w:trPr>
-                  <w:divId w:val="412240120"/>
+                  <w:divId w:val="872957330"/>
                   <w:tblCellSpacing w:w="15" w:type="dxa"/>
                 </w:trPr>
                 <w:tc>
@@ -12053,7 +13084,7 @@
               </w:tr>
               <w:tr>
                 <w:trPr>
-                  <w:divId w:val="412240120"/>
+                  <w:divId w:val="872957330"/>
                   <w:tblCellSpacing w:w="15" w:type="dxa"/>
                 </w:trPr>
                 <w:tc>
@@ -12093,7 +13124,7 @@
               </w:tr>
               <w:tr>
                 <w:trPr>
-                  <w:divId w:val="412240120"/>
+                  <w:divId w:val="872957330"/>
                   <w:tblCellSpacing w:w="15" w:type="dxa"/>
                 </w:trPr>
                 <w:tc>
@@ -12133,7 +13164,7 @@
               </w:tr>
               <w:tr>
                 <w:trPr>
-                  <w:divId w:val="412240120"/>
+                  <w:divId w:val="872957330"/>
                   <w:tblCellSpacing w:w="15" w:type="dxa"/>
                 </w:trPr>
                 <w:tc>
@@ -12173,7 +13204,7 @@
               </w:tr>
               <w:tr>
                 <w:trPr>
-                  <w:divId w:val="412240120"/>
+                  <w:divId w:val="872957330"/>
                   <w:tblCellSpacing w:w="15" w:type="dxa"/>
                 </w:trPr>
                 <w:tc>
@@ -12213,7 +13244,7 @@
               </w:tr>
               <w:tr>
                 <w:trPr>
-                  <w:divId w:val="412240120"/>
+                  <w:divId w:val="872957330"/>
                   <w:tblCellSpacing w:w="15" w:type="dxa"/>
                 </w:trPr>
                 <w:tc>
@@ -12253,7 +13284,7 @@
               </w:tr>
               <w:tr>
                 <w:trPr>
-                  <w:divId w:val="412240120"/>
+                  <w:divId w:val="872957330"/>
                   <w:tblCellSpacing w:w="15" w:type="dxa"/>
                 </w:trPr>
                 <w:tc>
@@ -12293,7 +13324,7 @@
               </w:tr>
               <w:tr>
                 <w:trPr>
-                  <w:divId w:val="412240120"/>
+                  <w:divId w:val="872957330"/>
                   <w:tblCellSpacing w:w="15" w:type="dxa"/>
                 </w:trPr>
                 <w:tc>
@@ -12334,7 +13365,7 @@
               </w:tr>
               <w:tr>
                 <w:trPr>
-                  <w:divId w:val="412240120"/>
+                  <w:divId w:val="872957330"/>
                   <w:tblCellSpacing w:w="15" w:type="dxa"/>
                 </w:trPr>
                 <w:tc>
@@ -12374,7 +13405,7 @@
               </w:tr>
               <w:tr>
                 <w:trPr>
-                  <w:divId w:val="412240120"/>
+                  <w:divId w:val="872957330"/>
                   <w:tblCellSpacing w:w="15" w:type="dxa"/>
                 </w:trPr>
                 <w:tc>
@@ -12424,7 +13455,7 @@
               </w:tr>
               <w:tr>
                 <w:trPr>
-                  <w:divId w:val="412240120"/>
+                  <w:divId w:val="872957330"/>
                   <w:tblCellSpacing w:w="15" w:type="dxa"/>
                 </w:trPr>
                 <w:tc>
@@ -12464,7 +13495,7 @@
               </w:tr>
               <w:tr>
                 <w:trPr>
-                  <w:divId w:val="412240120"/>
+                  <w:divId w:val="872957330"/>
                   <w:tblCellSpacing w:w="15" w:type="dxa"/>
                 </w:trPr>
                 <w:tc>
@@ -12504,7 +13535,7 @@
               </w:tr>
               <w:tr>
                 <w:trPr>
-                  <w:divId w:val="412240120"/>
+                  <w:divId w:val="872957330"/>
                   <w:tblCellSpacing w:w="15" w:type="dxa"/>
                 </w:trPr>
                 <w:tc>
@@ -12545,7 +13576,7 @@
             </w:tbl>
             <w:p>
               <w:pPr>
-                <w:divId w:val="412240120"/>
+                <w:divId w:val="872957330"/>
                 <w:rPr>
                   <w:noProof/>
                 </w:rPr>
@@ -12568,8 +13599,8 @@
     <w:p/>
     <w:p/>
     <w:sectPr>
-      <w:headerReference w:type="even" r:id="rId29"/>
-      <w:footerReference w:type="default" r:id="rId30"/>
+      <w:headerReference w:type="even" r:id="rId30"/>
+      <w:footerReference w:type="default" r:id="rId31"/>
       <w:type w:val="continuous"/>
       <w:pgSz w:w="11907" w:h="16840" w:code="9"/>
       <w:pgMar w:top="1418" w:right="1418" w:bottom="1418" w:left="1418" w:header="709" w:footer="709" w:gutter="567"/>
@@ -12645,7 +13676,7 @@
         <w:rStyle w:val="Oldalszm"/>
         <w:noProof/>
       </w:rPr>
-      <w:t>24</w:t>
+      <w:t>54</w:t>
     </w:r>
     <w:r>
       <w:rPr>
@@ -15446,7 +16477,6 @@
   <w:style w:type="character" w:default="1" w:styleId="Bekezdsalapbettpusa">
     <w:name w:val="Default Paragraph Font"/>
     <w:uiPriority w:val="1"/>
-    <w:semiHidden/>
     <w:unhideWhenUsed/>
   </w:style>
   <w:style w:type="table" w:default="1" w:styleId="Normltblzat">
@@ -16890,7 +17920,6 @@
   <w:style w:type="character" w:default="1" w:styleId="Bekezdsalapbettpusa">
     <w:name w:val="Default Paragraph Font"/>
     <w:uiPriority w:val="1"/>
-    <w:semiHidden/>
     <w:unhideWhenUsed/>
   </w:style>
   <w:style w:type="table" w:default="1" w:styleId="Normltblzat">
@@ -18507,7 +19536,7 @@
 </file>
 
 <file path=customXml/itemProps1.xml><?xml version="1.0" encoding="utf-8"?>
-<ds:datastoreItem xmlns:ds="http://schemas.openxmlformats.org/officeDocument/2006/customXml" ds:itemID="{D1257D5E-3651-4822-8380-E59C6032E927}">
+<ds:datastoreItem xmlns:ds="http://schemas.openxmlformats.org/officeDocument/2006/customXml" ds:itemID="{7AC17A2D-2445-493A-959F-E9064AD446DA}">
   <ds:schemaRefs>
     <ds:schemaRef ds:uri="http://schemas.openxmlformats.org/officeDocument/2006/bibliography"/>
   </ds:schemaRefs>

</xml_diff>